<commit_message>
Restructure and pre-removal of heatmaps - exe
</commit_message>
<xml_diff>
--- a/MagMapper/15th dec 23 MagnetMapperDocumentation-centre.docx
+++ b/MagMapper/15th dec 23 MagnetMapperDocumentation-centre.docx
@@ -37,7 +37,15 @@
     </w:p>
     <w:p>
       <w:r>
-        <w:t>The boom is moved along a particular axis by a stepper motor (for the x-axis, actually two motors working in tandem)</w:t>
+        <w:t xml:space="preserve">The boom is moved along a particular axis by a stepper motor (for the x-axis, </w:t>
+      </w:r>
+      <w:proofErr w:type="gramStart"/>
+      <w:r>
+        <w:t>actually two</w:t>
+      </w:r>
+      <w:proofErr w:type="gramEnd"/>
+      <w:r>
+        <w:t xml:space="preserve"> motors working in tandem)</w:t>
       </w:r>
       <w:r>
         <w:t>, via a stage mounted on a lead screw (two screws and stages in the case of the x-axis).  The motors are Fuyu</w:t>
@@ -100,7 +108,7 @@
       <w:r>
         <w:t>(</w:t>
       </w:r>
-      <w:hyperlink r:id="rId6" w:history="1">
+      <w:hyperlink r:id="rId8" w:history="1">
         <w:r>
           <w:rPr>
             <w:rStyle w:val="Hyperlink"/>
@@ -129,15 +137,38 @@
       <w:r>
         <w:t>, which is very similar to the Fuyu one mentioned above (</w:t>
       </w:r>
-      <w:hyperlink r:id="rId7" w:history="1">
-        <w:r>
-          <w:rPr>
-            <w:rStyle w:val="Hyperlink"/>
-            <w:color w:val="auto"/>
-          </w:rPr>
-          <w:t>Leadshine DM542 Digital Stepper Driver 20-50 VDC with 1.0-4.2A (kitaez-cnc.com)</w:t>
-        </w:r>
-      </w:hyperlink>
+      <w:proofErr w:type="spellStart"/>
+      <w:r>
+        <w:fldChar w:fldCharType="begin"/>
+      </w:r>
+      <w:r>
+        <w:instrText>HYPERLINK "https://kitaez-cnc.com/f/dm542.pdf"</w:instrText>
+      </w:r>
+      <w:r>
+        <w:fldChar w:fldCharType="separate"/>
+      </w:r>
+      <w:r>
+        <w:rPr>
+          <w:rStyle w:val="Hyperlink"/>
+          <w:color w:val="auto"/>
+        </w:rPr>
+        <w:t>Leadshine</w:t>
+      </w:r>
+      <w:proofErr w:type="spellEnd"/>
+      <w:r>
+        <w:rPr>
+          <w:rStyle w:val="Hyperlink"/>
+          <w:color w:val="auto"/>
+        </w:rPr>
+        <w:t xml:space="preserve"> DM542 Digital Stepper Driver 20-50 VDC with 1.0-4.2A (kitaez-cnc.com)</w:t>
+      </w:r>
+      <w:r>
+        <w:rPr>
+          <w:rStyle w:val="Hyperlink"/>
+          <w:color w:val="auto"/>
+        </w:rPr>
+        <w:fldChar w:fldCharType="end"/>
+      </w:r>
       <w:r>
         <w:t xml:space="preserve">). </w:t>
       </w:r>
@@ -149,7 +180,7 @@
       <w:r>
         <w:t xml:space="preserve">Documentation is available in the </w:t>
       </w:r>
-      <w:hyperlink r:id="rId8" w:history="1">
+      <w:hyperlink r:id="rId9" w:history="1">
         <w:r>
           <w:rPr>
             <w:rStyle w:val="Hyperlink"/>
@@ -164,7 +195,7 @@
       <w:r>
         <w:t xml:space="preserve">  An out-of-date PDF manual that still seems to be reasonably applicable is here: </w:t>
       </w:r>
-      <w:hyperlink r:id="rId9" w:history="1">
+      <w:hyperlink r:id="rId10" w:history="1">
         <w:r>
           <w:rPr>
             <w:rStyle w:val="Hyperlink"/>
@@ -174,7 +205,15 @@
         </w:r>
       </w:hyperlink>
       <w:r>
-        <w:t xml:space="preserve"> (as at 13 December 2021).</w:t>
+        <w:t xml:space="preserve"> (as </w:t>
+      </w:r>
+      <w:proofErr w:type="gramStart"/>
+      <w:r>
+        <w:t>at</w:t>
+      </w:r>
+      <w:proofErr w:type="gramEnd"/>
+      <w:r>
+        <w:t xml:space="preserve"> 13 December 2021).</w:t>
       </w:r>
     </w:p>
     <w:p>
@@ -207,7 +246,7 @@
       <w:r>
         <w:t xml:space="preserve"> (</w:t>
       </w:r>
-      <w:hyperlink r:id="rId10" w:history="1">
+      <w:hyperlink r:id="rId11" w:history="1">
         <w:r>
           <w:rPr>
             <w:rStyle w:val="Hyperlink"/>
@@ -217,7 +256,15 @@
         </w:r>
       </w:hyperlink>
       <w:r>
-        <w:t>, as at 13 December 2021)</w:t>
+        <w:t xml:space="preserve">, as </w:t>
+      </w:r>
+      <w:proofErr w:type="gramStart"/>
+      <w:r>
+        <w:t>at</w:t>
+      </w:r>
+      <w:proofErr w:type="gramEnd"/>
+      <w:r>
+        <w:t xml:space="preserve"> 13 December 2021)</w:t>
       </w:r>
       <w:r>
         <w:t xml:space="preserve">.  It detects the magnetic field in the direction perpendicular to the </w:t>
@@ -365,7 +412,15 @@
         <w:t>the x-axis runs effectively from 0 to a large positive number</w:t>
       </w:r>
       <w:r>
-        <w:t xml:space="preserve"> (as at 13 December 2021, this is set to 110mm in the LabView software);</w:t>
+        <w:t xml:space="preserve"> (as </w:t>
+      </w:r>
+      <w:proofErr w:type="gramStart"/>
+      <w:r>
+        <w:t>at</w:t>
+      </w:r>
+      <w:proofErr w:type="gramEnd"/>
+      <w:r>
+        <w:t xml:space="preserve"> 13 December 2021, this is set to 110mm in the LabView software);</w:t>
       </w:r>
     </w:p>
     <w:p>
@@ -457,8 +512,13 @@
       <w:r>
         <w:t xml:space="preserve">should </w:t>
       </w:r>
-      <w:r>
-        <w:t>moved towards the origin</w:t>
+      <w:proofErr w:type="spellStart"/>
+      <w:r>
+        <w:t>moved</w:t>
+      </w:r>
+      <w:proofErr w:type="spellEnd"/>
+      <w:r>
+        <w:t xml:space="preserve"> towards the origin</w:t>
       </w:r>
       <w:r>
         <w:t xml:space="preserve"> </w:t>
@@ -564,7 +624,15 @@
         <w:t xml:space="preserve">The </w:t>
       </w:r>
       <w:r>
-        <w:t xml:space="preserve">stepper drivers are jumpered to do 8 micro-steps per step, so it takes 8 </w:t>
+        <w:t xml:space="preserve">stepper drivers are </w:t>
+      </w:r>
+      <w:proofErr w:type="spellStart"/>
+      <w:r>
+        <w:t>jumpered</w:t>
+      </w:r>
+      <w:proofErr w:type="spellEnd"/>
+      <w:r>
+        <w:t xml:space="preserve"> to do 8 micro-steps per step, so it takes 8 </w:t>
       </w:r>
       <w:r>
         <w:rPr>
@@ -612,13 +680,29 @@
         <w:t xml:space="preserve">Because the native </w:t>
       </w:r>
       <w:r>
-        <w:t xml:space="preserve">200 subdivisions in the motor was sufficed for the practical context of measurements, the use of microstepping was not desired. However, it was found that the DM542 driver behaved abruptly running at the native 200 subdivisions. The abrupt performance was solved by double-stepping on the 400 subdivisions setting. The </w:t>
+        <w:t xml:space="preserve">200 subdivisions in the motor was sufficed for the practical context of measurements, the use of </w:t>
+      </w:r>
+      <w:proofErr w:type="spellStart"/>
+      <w:r>
+        <w:t>microstepping</w:t>
+      </w:r>
+      <w:proofErr w:type="spellEnd"/>
+      <w:r>
+        <w:t xml:space="preserve"> was not desired. However, it was found that the DM542 driver behaved abruptly running at the native 200 subdivisions. The abrupt performance was solved by double-stepping on the 400 subdivisions setting. The </w:t>
       </w:r>
       <w:r>
         <w:t>unit</w:t>
       </w:r>
       <w:r>
-        <w:t xml:space="preserve"> constant specified for this axis was 32 rather than 2,560 so running the command MOVE(0,0,0,1) would increment the motor 1.8⁰ clockwise (1 ÷ 200).</w:t>
+        <w:t xml:space="preserve"> constant specified for this axis was 32 rather than 2,560 so running the command </w:t>
+      </w:r>
+      <w:proofErr w:type="gramStart"/>
+      <w:r>
+        <w:t>MOVE(</w:t>
+      </w:r>
+      <w:proofErr w:type="gramEnd"/>
+      <w:r>
+        <w:t>0,0,0,1) would increment the motor 1.8⁰ clockwise (1 ÷ 200).</w:t>
       </w:r>
     </w:p>
     <w:p>
@@ -673,8 +757,13 @@
         <w:t xml:space="preserve">(negative) </w:t>
       </w:r>
       <w:r>
-        <w:t>of the device</w:t>
-      </w:r>
+        <w:t xml:space="preserve">of the </w:t>
+      </w:r>
+      <w:proofErr w:type="gramStart"/>
+      <w:r>
+        <w:t>device</w:t>
+      </w:r>
+      <w:proofErr w:type="gramEnd"/>
       <w:r>
         <w:t>, with the differential v</w:t>
       </w:r>
@@ -731,7 +820,15 @@
         <w:t xml:space="preserve"> here</w:t>
       </w:r>
       <w:r>
-        <w:t xml:space="preserve"> (as at 13 December 2021)</w:t>
+        <w:t xml:space="preserve"> (as </w:t>
+      </w:r>
+      <w:proofErr w:type="gramStart"/>
+      <w:r>
+        <w:t>at</w:t>
+      </w:r>
+      <w:proofErr w:type="gramEnd"/>
+      <w:r>
+        <w:t xml:space="preserve"> 13 December 2021)</w:t>
       </w:r>
       <w:r>
         <w:t>:</w:t>
@@ -744,7 +841,23 @@
           <w:rFonts w:ascii="Calibri" w:eastAsia="Times New Roman" w:hAnsi="Calibri" w:cs="Calibri"/>
           <w:lang w:eastAsia="en-NZ"/>
         </w:rPr>
-        <w:t>R:\01 HTS Large Scale\11 HTS Dynamos\08 Student work\03 TJB VUW 2020\HallCalibration\PPMS20210212\2021.07.09 P15A Hall Sensor Calibration for Magnet Mapper.xlsx</w:t>
+        <w:t>R:\01 HTS Large Scale\11 HTS Dynamos\08 Student work\03 TJB VUW 2020\</w:t>
+      </w:r>
+      <w:proofErr w:type="spellStart"/>
+      <w:r>
+        <w:rPr>
+          <w:rFonts w:ascii="Calibri" w:eastAsia="Times New Roman" w:hAnsi="Calibri" w:cs="Calibri"/>
+          <w:lang w:eastAsia="en-NZ"/>
+        </w:rPr>
+        <w:t>HallCalibration</w:t>
+      </w:r>
+      <w:proofErr w:type="spellEnd"/>
+      <w:r>
+        <w:rPr>
+          <w:rFonts w:ascii="Calibri" w:eastAsia="Times New Roman" w:hAnsi="Calibri" w:cs="Calibri"/>
+          <w:lang w:eastAsia="en-NZ"/>
+        </w:rPr>
+        <w:t>\PPMS20210212\2021.07.09 P15A Hall Sensor Calibration for Magnet Mapper.xlsx</w:t>
       </w:r>
       <w:r>
         <w:t xml:space="preserve">.  </w:t>
@@ -762,7 +875,15 @@
         <w:t xml:space="preserve">as a linear function of </w:t>
       </w:r>
       <w:r>
-        <w:t xml:space="preserve">magnetic field (in Tesla), i.e. V = a+bB.  </w:t>
+        <w:t xml:space="preserve">magnetic field (in Tesla), i.e. V = </w:t>
+      </w:r>
+      <w:proofErr w:type="spellStart"/>
+      <w:r>
+        <w:t>a+bB</w:t>
+      </w:r>
+      <w:proofErr w:type="spellEnd"/>
+      <w:r>
+        <w:t xml:space="preserve">.  </w:t>
       </w:r>
       <w:r>
         <w:t xml:space="preserve">It is likely that you will want to invert the relationship.  </w:t>
@@ -786,12 +907,28 @@
         <w:t xml:space="preserve">The calibration also depends on the current.  </w:t>
       </w:r>
       <w:r>
-        <w:t>The voltage-field relationship should be linear in current but this has not been experimentally tested (in particular, care should be taken with the constant term).</w:t>
+        <w:t xml:space="preserve">The voltage-field relationship should be linear in </w:t>
+      </w:r>
+      <w:proofErr w:type="gramStart"/>
+      <w:r>
+        <w:t>current</w:t>
+      </w:r>
+      <w:proofErr w:type="gramEnd"/>
+      <w:r>
+        <w:t xml:space="preserve"> but this has not been experimentally tested (in particular, care should be taken with the constant term).</w:t>
       </w:r>
     </w:p>
     <w:p>
       <w:r>
-        <w:t>As at 13 December 2021 t</w:t>
+        <w:t xml:space="preserve">As </w:t>
+      </w:r>
+      <w:proofErr w:type="gramStart"/>
+      <w:r>
+        <w:t>at</w:t>
+      </w:r>
+      <w:proofErr w:type="gramEnd"/>
+      <w:r>
+        <w:t xml:space="preserve"> 13 December 2021 t</w:t>
       </w:r>
       <w:r>
         <w:t xml:space="preserve">he voltage </w:t>
@@ -874,7 +1011,15 @@
         <w:t xml:space="preserve">The connection to the MC 405 controller requires an address.  As at </w:t>
       </w:r>
       <w:r>
-        <w:t>13 December 2021 this is: TCPIP0::192.168.0.250::23::SOCKET.  192.168.9.250 is the IP address of the MC 405 controller</w:t>
+        <w:t>13 December 2021 this is: TCPIP0::192.168.0.250::</w:t>
+      </w:r>
+      <w:proofErr w:type="gramStart"/>
+      <w:r>
+        <w:t>23::</w:t>
+      </w:r>
+      <w:proofErr w:type="gramEnd"/>
+      <w:r>
+        <w:t>SOCKET.  192.168.9.250 is the IP address of the MC 405 controller</w:t>
       </w:r>
       <w:r>
         <w:t xml:space="preserve"> and 23 is the port to be used for communication.  You can find (and alter) this setting </w:t>
@@ -882,8 +1027,13 @@
       <w:r>
         <w:t xml:space="preserve">on the far left of the </w:t>
       </w:r>
-      <w:r>
-        <w:t xml:space="preserve">the </w:t>
+      <w:proofErr w:type="spellStart"/>
+      <w:r>
+        <w:t>the</w:t>
+      </w:r>
+      <w:proofErr w:type="spellEnd"/>
+      <w:r>
+        <w:t xml:space="preserve"> </w:t>
       </w:r>
       <w:r>
         <w:rPr>
@@ -907,7 +1057,15 @@
         <w:t>The connection to the NI USB-6210 also requires an address</w:t>
       </w:r>
       <w:r>
-        <w:t xml:space="preserve">.  As at 13 December 2021 this </w:t>
+        <w:t xml:space="preserve">.  As </w:t>
+      </w:r>
+      <w:proofErr w:type="gramStart"/>
+      <w:r>
+        <w:t>at</w:t>
+      </w:r>
+      <w:proofErr w:type="gramEnd"/>
+      <w:r>
+        <w:t xml:space="preserve"> 13 December 2021 this </w:t>
       </w:r>
       <w:r>
         <w:t>ha</w:t>
@@ -1038,10 +1196,18 @@
         <w:t>.</w:t>
       </w:r>
       <w:r>
-        <w:t xml:space="preserve">  Once the controller is initialised it should not need to be initialised again unless it is turned off.  In particular, </w:t>
-      </w:r>
-      <w:r>
-        <w:t xml:space="preserve">as long as the controller does not lose power at any point </w:t>
+        <w:t xml:space="preserve">  Once the controller is initialised it should not need to be initialised again unless it is turned off.  </w:t>
+      </w:r>
+      <w:proofErr w:type="gramStart"/>
+      <w:r>
+        <w:t xml:space="preserve">In particular, </w:t>
+      </w:r>
+      <w:r>
+        <w:t>as</w:t>
+      </w:r>
+      <w:proofErr w:type="gramEnd"/>
+      <w:r>
+        <w:t xml:space="preserve"> long as the controller does not lose power at any point </w:t>
       </w:r>
       <w:r>
         <w:t xml:space="preserve">you can stop </w:t>
@@ -1108,6 +1274,7 @@
       <w:r>
         <w:t>the coordinate (</w:t>
       </w:r>
+      <w:proofErr w:type="gramStart"/>
       <w:r>
         <w:t>X</w:t>
       </w:r>
@@ -1117,6 +1284,7 @@
       <w:r>
         <w:t>Y</w:t>
       </w:r>
+      <w:proofErr w:type="gramEnd"/>
       <w:r>
         <w:t>,</w:t>
       </w:r>
@@ -1155,6 +1323,7 @@
       <w:r>
         <w:t>), where (</w:t>
       </w:r>
+      <w:proofErr w:type="gramStart"/>
       <w:r>
         <w:t>X</w:t>
       </w:r>
@@ -1164,6 +1333,7 @@
       <w:r>
         <w:t>Y</w:t>
       </w:r>
+      <w:proofErr w:type="gramEnd"/>
       <w:r>
         <w:t>,</w:t>
       </w:r>
@@ -1239,7 +1409,15 @@
         <w:t xml:space="preserve">  </w:t>
       </w:r>
       <w:r>
-        <w:t xml:space="preserve">As at 13 December 2021 the code </w:t>
+        <w:t xml:space="preserve">As </w:t>
+      </w:r>
+      <w:proofErr w:type="gramStart"/>
+      <w:r>
+        <w:t>at</w:t>
+      </w:r>
+      <w:proofErr w:type="gramEnd"/>
+      <w:r>
+        <w:t xml:space="preserve"> 13 December 2021 the code </w:t>
       </w:r>
       <w:r>
         <w:t xml:space="preserve">then </w:t>
@@ -1285,7 +1463,15 @@
         <w:t xml:space="preserve">  </w:t>
       </w:r>
       <w:r>
-        <w:t>It is fine to have a zero step size if the beginning and end coordinate are the same (</w:t>
+        <w:t xml:space="preserve">It is fine to have a </w:t>
+      </w:r>
+      <w:proofErr w:type="gramStart"/>
+      <w:r>
+        <w:t>zero step</w:t>
+      </w:r>
+      <w:proofErr w:type="gramEnd"/>
+      <w:r>
+        <w:t xml:space="preserve"> size if the beginning and end coordinate are the same (</w:t>
       </w:r>
       <w:r>
         <w:t xml:space="preserve">as they will be for a </w:t>
@@ -1312,7 +1498,15 @@
         <w:t>average voltage</w:t>
       </w:r>
       <w:r>
-        <w:t>, st.dev.</w:t>
+        <w:t xml:space="preserve">, </w:t>
+      </w:r>
+      <w:proofErr w:type="spellStart"/>
+      <w:r>
+        <w:t>st.dev</w:t>
+      </w:r>
+      <w:proofErr w:type="spellEnd"/>
+      <w:r>
+        <w:t>.</w:t>
       </w:r>
       <w:r>
         <w:t xml:space="preserve"> voltage</w:t>
@@ -1459,11 +1653,16 @@
         <w:t>from the PC, at</w:t>
       </w:r>
       <w:r>
-        <w:t xml:space="preserve"> the address the code expects</w:t>
+        <w:t xml:space="preserve"> the address the code </w:t>
+      </w:r>
+      <w:proofErr w:type="gramStart"/>
+      <w:r>
+        <w:t>expects</w:t>
       </w:r>
       <w:r>
         <w:t>;</w:t>
       </w:r>
+      <w:proofErr w:type="gramEnd"/>
     </w:p>
     <w:p>
       <w:pPr>
@@ -1475,9 +1674,11 @@
       <w:r>
         <w:t xml:space="preserve"> to check</w:t>
       </w:r>
+      <w:proofErr w:type="gramStart"/>
       <w:r>
         <w:t>);</w:t>
       </w:r>
+      <w:proofErr w:type="gramEnd"/>
     </w:p>
     <w:p>
       <w:pPr>
@@ -1505,7 +1706,15 @@
         <w:t xml:space="preserve"> check that you </w:t>
       </w:r>
       <w:r>
-        <w:t>have entered consistent values for start, end, and step, and in particular that the sign of the step value is correct.</w:t>
+        <w:t xml:space="preserve">have entered consistent values for start, end, and step, and </w:t>
+      </w:r>
+      <w:proofErr w:type="gramStart"/>
+      <w:r>
+        <w:t>in particular that</w:t>
+      </w:r>
+      <w:proofErr w:type="gramEnd"/>
+      <w:r>
+        <w:t xml:space="preserve"> the sign of the step value is correct.</w:t>
       </w:r>
     </w:p>
     <w:p>
@@ -1536,8 +1745,13 @@
         <w:t>click the Clear buffers button before running the next command</w:t>
       </w:r>
       <w:r>
-        <w:t xml:space="preserve"> (including after restarting the code);</w:t>
-      </w:r>
+        <w:t xml:space="preserve"> (including after restarting the code</w:t>
+      </w:r>
+      <w:proofErr w:type="gramStart"/>
+      <w:r>
+        <w:t>);</w:t>
+      </w:r>
+      <w:proofErr w:type="gramEnd"/>
     </w:p>
     <w:p>
       <w:pPr>
@@ -1555,12 +1769,14 @@
       <w:r>
         <w:t>, or other LabView code</w:t>
       </w:r>
+      <w:proofErr w:type="gramStart"/>
       <w:r>
         <w:t>)</w:t>
       </w:r>
       <w:r>
         <w:t>;</w:t>
       </w:r>
+      <w:proofErr w:type="gramEnd"/>
     </w:p>
     <w:p>
       <w:pPr>
@@ -1588,10 +1804,18 @@
         <w:t xml:space="preserve"> using the procedure below</w:t>
       </w:r>
       <w:r>
-        <w:t>, and restart the code</w:t>
-      </w:r>
-      <w:r>
-        <w:t xml:space="preserve">; </w:t>
+        <w:t xml:space="preserve">, and restart the </w:t>
+      </w:r>
+      <w:proofErr w:type="gramStart"/>
+      <w:r>
+        <w:t>code</w:t>
+      </w:r>
+      <w:r>
+        <w:t>;</w:t>
+      </w:r>
+      <w:proofErr w:type="gramEnd"/>
+      <w:r>
+        <w:t xml:space="preserve"> </w:t>
       </w:r>
     </w:p>
     <w:p>
@@ -1629,7 +1853,23 @@
     </w:p>
     <w:p>
       <w:r>
-        <w:t xml:space="preserve">Run the visa.llb library (as at 13 December 2021, using LabView 2020, this is in the </w:t>
+        <w:t xml:space="preserve">Run the </w:t>
+      </w:r>
+      <w:proofErr w:type="spellStart"/>
+      <w:r>
+        <w:t>visa.llb</w:t>
+      </w:r>
+      <w:proofErr w:type="spellEnd"/>
+      <w:r>
+        <w:t xml:space="preserve"> library (as </w:t>
+      </w:r>
+      <w:proofErr w:type="gramStart"/>
+      <w:r>
+        <w:t>at</w:t>
+      </w:r>
+      <w:proofErr w:type="gramEnd"/>
+      <w:r>
+        <w:t xml:space="preserve"> 13 December 2021, using LabView 2020, this is in the </w:t>
       </w:r>
       <w:r>
         <w:t xml:space="preserve">C:\Program Files\National Instruments\LabVIEW 2020\vi.lib\Utility directory on my PC).  </w:t>
@@ -1682,7 +1922,15 @@
         <w:t xml:space="preserve">  </w:t>
       </w:r>
       <w:r>
-        <w:t xml:space="preserve">As at 13 December 2021 this sub-VI is called </w:t>
+        <w:t xml:space="preserve">As </w:t>
+      </w:r>
+      <w:proofErr w:type="gramStart"/>
+      <w:r>
+        <w:t>at</w:t>
+      </w:r>
+      <w:proofErr w:type="gramEnd"/>
+      <w:r>
+        <w:t xml:space="preserve"> 13 December 2021 this sub-VI is called </w:t>
       </w:r>
       <w:r>
         <w:rPr>
@@ -1820,11 +2068,16 @@
         <w:t>s</w:t>
       </w:r>
       <w:r>
-        <w:t>ends a command (PRINT IDLE) to query the idle status of the relevant axis on the MC 405</w:t>
+        <w:t xml:space="preserve">ends a command (PRINT IDLE) to query the idle status of the relevant axis on the MC </w:t>
+      </w:r>
+      <w:proofErr w:type="gramStart"/>
+      <w:r>
+        <w:t>405</w:t>
       </w:r>
       <w:r>
         <w:t>;</w:t>
       </w:r>
+      <w:proofErr w:type="gramEnd"/>
     </w:p>
     <w:p>
       <w:pPr>
@@ -1964,7 +2217,15 @@
         <w:t xml:space="preserve">The rest of the LabView code </w:t>
       </w:r>
       <w:r>
-        <w:t>is really just assembling parameters and commands</w:t>
+        <w:t xml:space="preserve">is </w:t>
+      </w:r>
+      <w:proofErr w:type="gramStart"/>
+      <w:r>
+        <w:t>really just</w:t>
+      </w:r>
+      <w:proofErr w:type="gramEnd"/>
+      <w:r>
+        <w:t xml:space="preserve"> assembling parameters and commands</w:t>
       </w:r>
       <w:r>
         <w:t xml:space="preserve"> to pass to </w:t>
@@ -1977,7 +2238,15 @@
         <w:t>processcmd.vi</w:t>
       </w:r>
       <w:r>
-        <w:t xml:space="preserve">, with the exception of the code that takes a magnetic field measurement.  At the moment </w:t>
+        <w:t xml:space="preserve">, with the exception of the code that takes a magnetic field measurement.  </w:t>
+      </w:r>
+      <w:proofErr w:type="gramStart"/>
+      <w:r>
+        <w:t>At the moment</w:t>
+      </w:r>
+      <w:proofErr w:type="gramEnd"/>
+      <w:r>
+        <w:t xml:space="preserve"> </w:t>
       </w:r>
       <w:r>
         <w:t>the field measurement</w:t>
@@ -2034,7 +2303,15 @@
         <w:t>1000</w:t>
       </w:r>
       <w:r>
-        <w:t xml:space="preserve"> ms and then again engages following. This was for testing the EMI. </w:t>
+        <w:t xml:space="preserve"> </w:t>
+      </w:r>
+      <w:proofErr w:type="spellStart"/>
+      <w:r>
+        <w:t>ms</w:t>
+      </w:r>
+      <w:proofErr w:type="spellEnd"/>
+      <w:r>
+        <w:t xml:space="preserve"> and then again engages following. This was for testing the EMI. </w:t>
       </w:r>
       <w:r>
         <w:t xml:space="preserve">It was found that an engaged stepper motor affects the readings by about 4 mT when the probe is about 50mm above the top base. </w:t>
@@ -2083,7 +2360,7 @@
                     <pic:cNvPicPr/>
                   </pic:nvPicPr>
                   <pic:blipFill>
-                    <a:blip r:embed="rId11"/>
+                    <a:blip r:embed="rId12"/>
                     <a:stretch>
                       <a:fillRect/>
                     </a:stretch>
@@ -2147,6 +2424,7 @@
         <w:lastRenderedPageBreak/>
         <w:t xml:space="preserve">Click the </w:t>
       </w:r>
+      <w:proofErr w:type="spellStart"/>
       <w:r>
         <w:rPr>
           <w:i/>
@@ -2154,6 +2432,7 @@
         </w:rPr>
         <w:t>CalibrateSpin</w:t>
       </w:r>
+      <w:proofErr w:type="spellEnd"/>
       <w:r>
         <w:t xml:space="preserve"> button to start rotating the motor. </w:t>
       </w:r>
@@ -2308,7 +2587,7 @@
                     <pic:cNvPicPr/>
                   </pic:nvPicPr>
                   <pic:blipFill>
-                    <a:blip r:embed="rId12"/>
+                    <a:blip r:embed="rId13"/>
                     <a:stretch>
                       <a:fillRect/>
                     </a:stretch>
@@ -2341,35 +2620,6 @@
         <w:rPr>
           <w:color w:val="auto"/>
         </w:rPr>
-        <w:t>Other codes</w:t>
-      </w:r>
-    </w:p>
-    <w:p>
-      <w:r>
-        <w:t xml:space="preserve">There is another version of the LabVIEW (what fun) with automated centering. </w:t>
-      </w:r>
-      <w:r>
-        <w:t>This reduces the human error and workload with regards to centering. The MagMapper will take measurements and find the largest difference in voltage values as the base rotates discretely. It will then iterate through taking steps in x and y directions to minimize this (assumes it starts relatively close to centre &lt;5mm). Useful distances are 1mm (very rough)</w:t>
-      </w:r>
-      <w:r>
-        <w:t>, 0.05mm (minimum step size) and 0.00625mm (micro-step size, not recommended). It also includes a reformatted block diagram, intended to improve readability, an indicator of when the MagMapper is locked and an adjustment of the standard deviation calculation to use the Bessel correction (only ~0.1% change from previous with 1000 samples).</w:t>
-      </w:r>
-      <w:r>
-        <w:t xml:space="preserve"> Proper unbiased correction was found unnecessary within the LabVIEW code and can be done in analysis if needed.</w:t>
-      </w:r>
-    </w:p>
-    <w:p>
-      <w:pPr>
-        <w:pStyle w:val="Heading2"/>
-        <w:rPr>
-          <w:color w:val="auto"/>
-        </w:rPr>
-      </w:pPr>
-      <w:r>
-        <w:rPr>
-          <w:color w:val="auto"/>
-        </w:rPr>
-        <w:lastRenderedPageBreak/>
         <w:t xml:space="preserve">Copy </w:t>
       </w:r>
       <w:bookmarkEnd w:id="0"/>
@@ -2397,7 +2647,15 @@
         <w:t xml:space="preserve">This </w:t>
       </w:r>
       <w:r>
-        <w:t>file is: R:\01 HTS Large Scale\11 HTS Dynamos\08 Student work\03 TJB VUW 2020\HallCalibration\PPMS20210212\2021.07.09 P15A Hall Sensor Calibration for Magnet Mapper.xlsx</w:t>
+        <w:t>file is: R:\01 HTS Large Scale\11 HTS Dynamos\08 Student work\03 TJB VUW 2020\</w:t>
+      </w:r>
+      <w:proofErr w:type="spellStart"/>
+      <w:r>
+        <w:t>HallCalibration</w:t>
+      </w:r>
+      <w:proofErr w:type="spellEnd"/>
+      <w:r>
+        <w:t>\PPMS20210212\2021.07.09 P15A Hall Sensor Calibration for Magnet Mapper.xlsx</w:t>
       </w:r>
     </w:p>
     <w:p>
@@ -2444,6 +2702,7 @@
     </w:p>
     <w:p>
       <w:r>
+        <w:lastRenderedPageBreak/>
         <w:t xml:space="preserve">Data were plotted as: </w:t>
       </w:r>
     </w:p>
@@ -2831,6 +3090,7 @@
                 <w:lang w:eastAsia="en-NZ"/>
               </w:rPr>
             </w:pPr>
+            <w:proofErr w:type="spellStart"/>
             <w:r>
               <w:rPr>
                 <w:rFonts w:ascii="Calibri" w:eastAsia="Times New Roman" w:hAnsi="Calibri" w:cs="Calibri"/>
@@ -2840,6 +3100,7 @@
               </w:rPr>
               <w:t>bytemp</w:t>
             </w:r>
+            <w:proofErr w:type="spellEnd"/>
           </w:p>
         </w:tc>
         <w:tc>
@@ -3086,6 +3347,7 @@
                 <w:lang w:eastAsia="en-NZ"/>
               </w:rPr>
             </w:pPr>
+            <w:proofErr w:type="spellStart"/>
             <w:r>
               <w:rPr>
                 <w:rFonts w:ascii="Calibri" w:eastAsia="Times New Roman" w:hAnsi="Calibri" w:cs="Calibri"/>
@@ -3095,6 +3357,7 @@
               </w:rPr>
               <w:t>bytemp</w:t>
             </w:r>
+            <w:proofErr w:type="spellEnd"/>
           </w:p>
         </w:tc>
         <w:tc>
@@ -3341,6 +3604,7 @@
                 <w:lang w:eastAsia="en-NZ"/>
               </w:rPr>
             </w:pPr>
+            <w:proofErr w:type="spellStart"/>
             <w:r>
               <w:rPr>
                 <w:rFonts w:ascii="Calibri" w:eastAsia="Times New Roman" w:hAnsi="Calibri" w:cs="Calibri"/>
@@ -3350,6 +3614,7 @@
               </w:rPr>
               <w:t>bytemp</w:t>
             </w:r>
+            <w:proofErr w:type="spellEnd"/>
           </w:p>
         </w:tc>
         <w:tc>
@@ -3596,6 +3861,7 @@
                 <w:lang w:eastAsia="en-NZ"/>
               </w:rPr>
             </w:pPr>
+            <w:proofErr w:type="spellStart"/>
             <w:r>
               <w:rPr>
                 <w:rFonts w:ascii="Calibri" w:eastAsia="Times New Roman" w:hAnsi="Calibri" w:cs="Calibri"/>
@@ -3605,6 +3871,7 @@
               </w:rPr>
               <w:t>bytemp</w:t>
             </w:r>
+            <w:proofErr w:type="spellEnd"/>
           </w:p>
         </w:tc>
         <w:tc>
@@ -3851,6 +4118,7 @@
                 <w:lang w:eastAsia="en-NZ"/>
               </w:rPr>
             </w:pPr>
+            <w:proofErr w:type="spellStart"/>
             <w:r>
               <w:rPr>
                 <w:rFonts w:ascii="Calibri" w:eastAsia="Times New Roman" w:hAnsi="Calibri" w:cs="Calibri"/>
@@ -3860,6 +4128,7 @@
               </w:rPr>
               <w:t>bytemp</w:t>
             </w:r>
+            <w:proofErr w:type="spellEnd"/>
           </w:p>
         </w:tc>
         <w:tc>
@@ -4106,6 +4375,7 @@
                 <w:lang w:eastAsia="en-NZ"/>
               </w:rPr>
             </w:pPr>
+            <w:proofErr w:type="spellStart"/>
             <w:r>
               <w:rPr>
                 <w:rFonts w:ascii="Calibri" w:eastAsia="Times New Roman" w:hAnsi="Calibri" w:cs="Calibri"/>
@@ -4115,6 +4385,7 @@
               </w:rPr>
               <w:t>bytemp</w:t>
             </w:r>
+            <w:proofErr w:type="spellEnd"/>
           </w:p>
         </w:tc>
         <w:tc>
@@ -4361,6 +4632,7 @@
                 <w:lang w:eastAsia="en-NZ"/>
               </w:rPr>
             </w:pPr>
+            <w:proofErr w:type="spellStart"/>
             <w:r>
               <w:rPr>
                 <w:rFonts w:ascii="Calibri" w:eastAsia="Times New Roman" w:hAnsi="Calibri" w:cs="Calibri"/>
@@ -4370,6 +4642,7 @@
               </w:rPr>
               <w:t>bytemp</w:t>
             </w:r>
+            <w:proofErr w:type="spellEnd"/>
           </w:p>
         </w:tc>
         <w:tc>
@@ -4616,6 +4889,7 @@
                 <w:lang w:eastAsia="en-NZ"/>
               </w:rPr>
             </w:pPr>
+            <w:proofErr w:type="spellStart"/>
             <w:r>
               <w:rPr>
                 <w:rFonts w:ascii="Calibri" w:eastAsia="Times New Roman" w:hAnsi="Calibri" w:cs="Calibri"/>
@@ -4625,6 +4899,7 @@
               </w:rPr>
               <w:t>bytemp</w:t>
             </w:r>
+            <w:proofErr w:type="spellEnd"/>
           </w:p>
         </w:tc>
         <w:tc>
@@ -4871,6 +5146,7 @@
                 <w:lang w:eastAsia="en-NZ"/>
               </w:rPr>
             </w:pPr>
+            <w:proofErr w:type="spellStart"/>
             <w:r>
               <w:rPr>
                 <w:rFonts w:ascii="Calibri" w:eastAsia="Times New Roman" w:hAnsi="Calibri" w:cs="Calibri"/>
@@ -4880,6 +5156,7 @@
               </w:rPr>
               <w:t>bytemp</w:t>
             </w:r>
+            <w:proofErr w:type="spellEnd"/>
           </w:p>
         </w:tc>
         <w:tc>
@@ -5126,6 +5403,7 @@
                 <w:lang w:eastAsia="en-NZ"/>
               </w:rPr>
             </w:pPr>
+            <w:proofErr w:type="spellStart"/>
             <w:r>
               <w:rPr>
                 <w:rFonts w:ascii="Calibri" w:eastAsia="Times New Roman" w:hAnsi="Calibri" w:cs="Calibri"/>
@@ -5135,6 +5413,7 @@
               </w:rPr>
               <w:t>bytemp</w:t>
             </w:r>
+            <w:proofErr w:type="spellEnd"/>
           </w:p>
         </w:tc>
         <w:tc>
@@ -5381,6 +5660,7 @@
                 <w:lang w:eastAsia="en-NZ"/>
               </w:rPr>
             </w:pPr>
+            <w:proofErr w:type="spellStart"/>
             <w:r>
               <w:rPr>
                 <w:rFonts w:ascii="Calibri" w:eastAsia="Times New Roman" w:hAnsi="Calibri" w:cs="Calibri"/>
@@ -5390,6 +5670,7 @@
               </w:rPr>
               <w:t>bytemp</w:t>
             </w:r>
+            <w:proofErr w:type="spellEnd"/>
           </w:p>
         </w:tc>
         <w:tc>
@@ -5608,7 +5889,6 @@
                 <w:szCs w:val="20"/>
                 <w:lang w:eastAsia="en-NZ"/>
               </w:rPr>
-              <w:lastRenderedPageBreak/>
               <w:t>2021-07-09 Sensors 302-0-303 _001 CONVERTED.dat</w:t>
             </w:r>
           </w:p>
@@ -5637,6 +5917,7 @@
                 <w:lang w:eastAsia="en-NZ"/>
               </w:rPr>
             </w:pPr>
+            <w:proofErr w:type="spellStart"/>
             <w:r>
               <w:rPr>
                 <w:rFonts w:ascii="Calibri" w:eastAsia="Times New Roman" w:hAnsi="Calibri" w:cs="Calibri"/>
@@ -5646,6 +5927,7 @@
               </w:rPr>
               <w:t>bytemp</w:t>
             </w:r>
+            <w:proofErr w:type="spellEnd"/>
           </w:p>
         </w:tc>
         <w:tc>
@@ -5892,6 +6174,7 @@
                 <w:lang w:eastAsia="en-NZ"/>
               </w:rPr>
             </w:pPr>
+            <w:proofErr w:type="spellStart"/>
             <w:r>
               <w:rPr>
                 <w:rFonts w:ascii="Calibri" w:eastAsia="Times New Roman" w:hAnsi="Calibri" w:cs="Calibri"/>
@@ -5901,6 +6184,7 @@
               </w:rPr>
               <w:t>bytemp</w:t>
             </w:r>
+            <w:proofErr w:type="spellEnd"/>
           </w:p>
         </w:tc>
         <w:tc>
@@ -6147,6 +6431,7 @@
                 <w:lang w:eastAsia="en-NZ"/>
               </w:rPr>
             </w:pPr>
+            <w:proofErr w:type="spellStart"/>
             <w:r>
               <w:rPr>
                 <w:rFonts w:ascii="Calibri" w:eastAsia="Times New Roman" w:hAnsi="Calibri" w:cs="Calibri"/>
@@ -6156,6 +6441,7 @@
               </w:rPr>
               <w:t>bytemp</w:t>
             </w:r>
+            <w:proofErr w:type="spellEnd"/>
           </w:p>
         </w:tc>
         <w:tc>
@@ -6402,6 +6688,7 @@
                 <w:lang w:eastAsia="en-NZ"/>
               </w:rPr>
             </w:pPr>
+            <w:proofErr w:type="spellStart"/>
             <w:r>
               <w:rPr>
                 <w:rFonts w:ascii="Calibri" w:eastAsia="Times New Roman" w:hAnsi="Calibri" w:cs="Calibri"/>
@@ -6411,6 +6698,7 @@
               </w:rPr>
               <w:t>bytemp</w:t>
             </w:r>
+            <w:proofErr w:type="spellEnd"/>
           </w:p>
         </w:tc>
         <w:tc>
@@ -6657,6 +6945,7 @@
                 <w:lang w:eastAsia="en-NZ"/>
               </w:rPr>
             </w:pPr>
+            <w:proofErr w:type="spellStart"/>
             <w:r>
               <w:rPr>
                 <w:rFonts w:ascii="Calibri" w:eastAsia="Times New Roman" w:hAnsi="Calibri" w:cs="Calibri"/>
@@ -6666,6 +6955,7 @@
               </w:rPr>
               <w:t>bytemp</w:t>
             </w:r>
+            <w:proofErr w:type="spellEnd"/>
           </w:p>
         </w:tc>
         <w:tc>
@@ -6912,6 +7202,7 @@
                 <w:lang w:eastAsia="en-NZ"/>
               </w:rPr>
             </w:pPr>
+            <w:proofErr w:type="spellStart"/>
             <w:r>
               <w:rPr>
                 <w:rFonts w:ascii="Calibri" w:eastAsia="Times New Roman" w:hAnsi="Calibri" w:cs="Calibri"/>
@@ -6921,6 +7212,7 @@
               </w:rPr>
               <w:t>bytemp</w:t>
             </w:r>
+            <w:proofErr w:type="spellEnd"/>
           </w:p>
         </w:tc>
         <w:tc>
@@ -7167,6 +7459,7 @@
                 <w:lang w:eastAsia="en-NZ"/>
               </w:rPr>
             </w:pPr>
+            <w:proofErr w:type="spellStart"/>
             <w:r>
               <w:rPr>
                 <w:rFonts w:ascii="Calibri" w:eastAsia="Times New Roman" w:hAnsi="Calibri" w:cs="Calibri"/>
@@ -7176,6 +7469,7 @@
               </w:rPr>
               <w:t>bytemp</w:t>
             </w:r>
+            <w:proofErr w:type="spellEnd"/>
           </w:p>
         </w:tc>
         <w:tc>
@@ -7422,6 +7716,7 @@
                 <w:lang w:eastAsia="en-NZ"/>
               </w:rPr>
             </w:pPr>
+            <w:proofErr w:type="spellStart"/>
             <w:r>
               <w:rPr>
                 <w:rFonts w:ascii="Calibri" w:eastAsia="Times New Roman" w:hAnsi="Calibri" w:cs="Calibri"/>
@@ -7431,6 +7726,7 @@
               </w:rPr>
               <w:t>bytemp</w:t>
             </w:r>
+            <w:proofErr w:type="spellEnd"/>
           </w:p>
         </w:tc>
         <w:tc>
@@ -7649,6 +7945,7 @@
                 <w:szCs w:val="20"/>
                 <w:lang w:eastAsia="en-NZ"/>
               </w:rPr>
+              <w:lastRenderedPageBreak/>
               <w:t>2021-07-09 Sensors 302-0-303 _001 CONVERTED.dat</w:t>
             </w:r>
           </w:p>
@@ -7677,6 +7974,7 @@
                 <w:lang w:eastAsia="en-NZ"/>
               </w:rPr>
             </w:pPr>
+            <w:proofErr w:type="spellStart"/>
             <w:r>
               <w:rPr>
                 <w:rFonts w:ascii="Calibri" w:eastAsia="Times New Roman" w:hAnsi="Calibri" w:cs="Calibri"/>
@@ -7686,6 +7984,7 @@
               </w:rPr>
               <w:t>bytemp</w:t>
             </w:r>
+            <w:proofErr w:type="spellEnd"/>
           </w:p>
         </w:tc>
         <w:tc>
@@ -7932,6 +8231,7 @@
                 <w:lang w:eastAsia="en-NZ"/>
               </w:rPr>
             </w:pPr>
+            <w:proofErr w:type="spellStart"/>
             <w:r>
               <w:rPr>
                 <w:rFonts w:ascii="Calibri" w:eastAsia="Times New Roman" w:hAnsi="Calibri" w:cs="Calibri"/>
@@ -7941,6 +8241,7 @@
               </w:rPr>
               <w:t>byfield</w:t>
             </w:r>
+            <w:proofErr w:type="spellEnd"/>
           </w:p>
         </w:tc>
         <w:tc>
@@ -8187,6 +8488,7 @@
                 <w:lang w:eastAsia="en-NZ"/>
               </w:rPr>
             </w:pPr>
+            <w:proofErr w:type="spellStart"/>
             <w:r>
               <w:rPr>
                 <w:rFonts w:ascii="Calibri" w:eastAsia="Times New Roman" w:hAnsi="Calibri" w:cs="Calibri"/>
@@ -8196,6 +8498,7 @@
               </w:rPr>
               <w:t>byfield</w:t>
             </w:r>
+            <w:proofErr w:type="spellEnd"/>
           </w:p>
         </w:tc>
         <w:tc>
@@ -8442,6 +8745,7 @@
                 <w:lang w:eastAsia="en-NZ"/>
               </w:rPr>
             </w:pPr>
+            <w:proofErr w:type="spellStart"/>
             <w:r>
               <w:rPr>
                 <w:rFonts w:ascii="Calibri" w:eastAsia="Times New Roman" w:hAnsi="Calibri" w:cs="Calibri"/>
@@ -8451,6 +8755,7 @@
               </w:rPr>
               <w:t>byfield</w:t>
             </w:r>
+            <w:proofErr w:type="spellEnd"/>
           </w:p>
         </w:tc>
         <w:tc>
@@ -8697,6 +9002,7 @@
                 <w:lang w:eastAsia="en-NZ"/>
               </w:rPr>
             </w:pPr>
+            <w:proofErr w:type="spellStart"/>
             <w:r>
               <w:rPr>
                 <w:rFonts w:ascii="Calibri" w:eastAsia="Times New Roman" w:hAnsi="Calibri" w:cs="Calibri"/>
@@ -8706,6 +9012,7 @@
               </w:rPr>
               <w:t>byfield</w:t>
             </w:r>
+            <w:proofErr w:type="spellEnd"/>
           </w:p>
         </w:tc>
         <w:tc>
@@ -8952,6 +9259,7 @@
                 <w:lang w:eastAsia="en-NZ"/>
               </w:rPr>
             </w:pPr>
+            <w:proofErr w:type="spellStart"/>
             <w:r>
               <w:rPr>
                 <w:rFonts w:ascii="Calibri" w:eastAsia="Times New Roman" w:hAnsi="Calibri" w:cs="Calibri"/>
@@ -8961,6 +9269,7 @@
               </w:rPr>
               <w:t>byfield</w:t>
             </w:r>
+            <w:proofErr w:type="spellEnd"/>
           </w:p>
         </w:tc>
         <w:tc>
@@ -9207,6 +9516,7 @@
                 <w:lang w:eastAsia="en-NZ"/>
               </w:rPr>
             </w:pPr>
+            <w:proofErr w:type="spellStart"/>
             <w:r>
               <w:rPr>
                 <w:rFonts w:ascii="Calibri" w:eastAsia="Times New Roman" w:hAnsi="Calibri" w:cs="Calibri"/>
@@ -9216,6 +9526,7 @@
               </w:rPr>
               <w:t>byfield</w:t>
             </w:r>
+            <w:proofErr w:type="spellEnd"/>
           </w:p>
         </w:tc>
         <w:tc>
@@ -9462,6 +9773,7 @@
                 <w:lang w:eastAsia="en-NZ"/>
               </w:rPr>
             </w:pPr>
+            <w:proofErr w:type="spellStart"/>
             <w:r>
               <w:rPr>
                 <w:rFonts w:ascii="Calibri" w:eastAsia="Times New Roman" w:hAnsi="Calibri" w:cs="Calibri"/>
@@ -9471,6 +9783,7 @@
               </w:rPr>
               <w:t>byfield</w:t>
             </w:r>
+            <w:proofErr w:type="spellEnd"/>
           </w:p>
         </w:tc>
         <w:tc>
@@ -9717,6 +10030,7 @@
                 <w:lang w:eastAsia="en-NZ"/>
               </w:rPr>
             </w:pPr>
+            <w:proofErr w:type="spellStart"/>
             <w:r>
               <w:rPr>
                 <w:rFonts w:ascii="Calibri" w:eastAsia="Times New Roman" w:hAnsi="Calibri" w:cs="Calibri"/>
@@ -9726,6 +10040,7 @@
               </w:rPr>
               <w:t>byfield</w:t>
             </w:r>
+            <w:proofErr w:type="spellEnd"/>
           </w:p>
         </w:tc>
         <w:tc>
@@ -9972,6 +10287,7 @@
                 <w:lang w:eastAsia="en-NZ"/>
               </w:rPr>
             </w:pPr>
+            <w:proofErr w:type="spellStart"/>
             <w:r>
               <w:rPr>
                 <w:rFonts w:ascii="Calibri" w:eastAsia="Times New Roman" w:hAnsi="Calibri" w:cs="Calibri"/>
@@ -9981,6 +10297,7 @@
               </w:rPr>
               <w:t>byfield</w:t>
             </w:r>
+            <w:proofErr w:type="spellEnd"/>
           </w:p>
         </w:tc>
         <w:tc>
@@ -10227,6 +10544,7 @@
                 <w:lang w:eastAsia="en-NZ"/>
               </w:rPr>
             </w:pPr>
+            <w:proofErr w:type="spellStart"/>
             <w:r>
               <w:rPr>
                 <w:rFonts w:ascii="Calibri" w:eastAsia="Times New Roman" w:hAnsi="Calibri" w:cs="Calibri"/>
@@ -10236,6 +10554,7 @@
               </w:rPr>
               <w:t>byfield</w:t>
             </w:r>
+            <w:proofErr w:type="spellEnd"/>
           </w:p>
         </w:tc>
         <w:tc>
@@ -10482,6 +10801,7 @@
                 <w:lang w:eastAsia="en-NZ"/>
               </w:rPr>
             </w:pPr>
+            <w:proofErr w:type="spellStart"/>
             <w:r>
               <w:rPr>
                 <w:rFonts w:ascii="Calibri" w:eastAsia="Times New Roman" w:hAnsi="Calibri" w:cs="Calibri"/>
@@ -10491,6 +10811,7 @@
               </w:rPr>
               <w:t>byfield</w:t>
             </w:r>
+            <w:proofErr w:type="spellEnd"/>
           </w:p>
         </w:tc>
         <w:tc>
@@ -10737,6 +11058,7 @@
                 <w:lang w:eastAsia="en-NZ"/>
               </w:rPr>
             </w:pPr>
+            <w:proofErr w:type="spellStart"/>
             <w:r>
               <w:rPr>
                 <w:rFonts w:ascii="Calibri" w:eastAsia="Times New Roman" w:hAnsi="Calibri" w:cs="Calibri"/>
@@ -10746,6 +11068,7 @@
               </w:rPr>
               <w:t>byfield</w:t>
             </w:r>
+            <w:proofErr w:type="spellEnd"/>
           </w:p>
         </w:tc>
         <w:tc>
@@ -10992,6 +11315,7 @@
                 <w:lang w:eastAsia="en-NZ"/>
               </w:rPr>
             </w:pPr>
+            <w:proofErr w:type="spellStart"/>
             <w:r>
               <w:rPr>
                 <w:rFonts w:ascii="Calibri" w:eastAsia="Times New Roman" w:hAnsi="Calibri" w:cs="Calibri"/>
@@ -11001,6 +11325,7 @@
               </w:rPr>
               <w:t>byfield</w:t>
             </w:r>
+            <w:proofErr w:type="spellEnd"/>
           </w:p>
         </w:tc>
         <w:tc>
@@ -11247,6 +11572,7 @@
                 <w:lang w:eastAsia="en-NZ"/>
               </w:rPr>
             </w:pPr>
+            <w:proofErr w:type="spellStart"/>
             <w:r>
               <w:rPr>
                 <w:rFonts w:ascii="Calibri" w:eastAsia="Times New Roman" w:hAnsi="Calibri" w:cs="Calibri"/>
@@ -11256,6 +11582,7 @@
               </w:rPr>
               <w:t>byfield</w:t>
             </w:r>
+            <w:proofErr w:type="spellEnd"/>
           </w:p>
         </w:tc>
         <w:tc>
@@ -11502,6 +11829,7 @@
                 <w:lang w:eastAsia="en-NZ"/>
               </w:rPr>
             </w:pPr>
+            <w:proofErr w:type="spellStart"/>
             <w:r>
               <w:rPr>
                 <w:rFonts w:ascii="Calibri" w:eastAsia="Times New Roman" w:hAnsi="Calibri" w:cs="Calibri"/>
@@ -11511,6 +11839,7 @@
               </w:rPr>
               <w:t>byfield</w:t>
             </w:r>
+            <w:proofErr w:type="spellEnd"/>
           </w:p>
         </w:tc>
         <w:tc>
@@ -11757,6 +12086,7 @@
                 <w:lang w:eastAsia="en-NZ"/>
               </w:rPr>
             </w:pPr>
+            <w:proofErr w:type="spellStart"/>
             <w:r>
               <w:rPr>
                 <w:rFonts w:ascii="Calibri" w:eastAsia="Times New Roman" w:hAnsi="Calibri" w:cs="Calibri"/>
@@ -11766,6 +12096,7 @@
               </w:rPr>
               <w:t>byfield</w:t>
             </w:r>
+            <w:proofErr w:type="spellEnd"/>
           </w:p>
         </w:tc>
         <w:tc>
@@ -12012,6 +12343,7 @@
                 <w:lang w:eastAsia="en-NZ"/>
               </w:rPr>
             </w:pPr>
+            <w:proofErr w:type="spellStart"/>
             <w:r>
               <w:rPr>
                 <w:rFonts w:ascii="Calibri" w:eastAsia="Times New Roman" w:hAnsi="Calibri" w:cs="Calibri"/>
@@ -12021,6 +12353,7 @@
               </w:rPr>
               <w:t>byfield</w:t>
             </w:r>
+            <w:proofErr w:type="spellEnd"/>
           </w:p>
         </w:tc>
         <w:tc>
@@ -12267,6 +12600,7 @@
                 <w:lang w:eastAsia="en-NZ"/>
               </w:rPr>
             </w:pPr>
+            <w:proofErr w:type="spellStart"/>
             <w:r>
               <w:rPr>
                 <w:rFonts w:ascii="Calibri" w:eastAsia="Times New Roman" w:hAnsi="Calibri" w:cs="Calibri"/>
@@ -12276,6 +12610,7 @@
               </w:rPr>
               <w:t>byfield</w:t>
             </w:r>
+            <w:proofErr w:type="spellEnd"/>
           </w:p>
         </w:tc>
         <w:tc>
@@ -12522,6 +12857,7 @@
                 <w:lang w:eastAsia="en-NZ"/>
               </w:rPr>
             </w:pPr>
+            <w:proofErr w:type="spellStart"/>
             <w:r>
               <w:rPr>
                 <w:rFonts w:ascii="Calibri" w:eastAsia="Times New Roman" w:hAnsi="Calibri" w:cs="Calibri"/>
@@ -12531,6 +12867,7 @@
               </w:rPr>
               <w:t>byfield</w:t>
             </w:r>
+            <w:proofErr w:type="spellEnd"/>
           </w:p>
         </w:tc>
         <w:tc>
@@ -12749,7 +13086,6 @@
                 <w:szCs w:val="20"/>
                 <w:lang w:eastAsia="en-NZ"/>
               </w:rPr>
-              <w:lastRenderedPageBreak/>
               <w:t>2021-07-09 Sensors 302-0-303 _001 CONVERTED.dat</w:t>
             </w:r>
           </w:p>
@@ -12778,6 +13114,7 @@
                 <w:lang w:eastAsia="en-NZ"/>
               </w:rPr>
             </w:pPr>
+            <w:proofErr w:type="spellStart"/>
             <w:r>
               <w:rPr>
                 <w:rFonts w:ascii="Calibri" w:eastAsia="Times New Roman" w:hAnsi="Calibri" w:cs="Calibri"/>
@@ -12787,6 +13124,7 @@
               </w:rPr>
               <w:t>byfield</w:t>
             </w:r>
+            <w:proofErr w:type="spellEnd"/>
           </w:p>
         </w:tc>
         <w:tc>
@@ -13033,6 +13371,7 @@
                 <w:lang w:eastAsia="en-NZ"/>
               </w:rPr>
             </w:pPr>
+            <w:proofErr w:type="spellStart"/>
             <w:r>
               <w:rPr>
                 <w:rFonts w:ascii="Calibri" w:eastAsia="Times New Roman" w:hAnsi="Calibri" w:cs="Calibri"/>
@@ -13042,6 +13381,7 @@
               </w:rPr>
               <w:t>byfield</w:t>
             </w:r>
+            <w:proofErr w:type="spellEnd"/>
           </w:p>
         </w:tc>
         <w:tc>
@@ -13288,6 +13628,7 @@
                 <w:lang w:eastAsia="en-NZ"/>
               </w:rPr>
             </w:pPr>
+            <w:proofErr w:type="spellStart"/>
             <w:r>
               <w:rPr>
                 <w:rFonts w:ascii="Calibri" w:eastAsia="Times New Roman" w:hAnsi="Calibri" w:cs="Calibri"/>
@@ -13297,6 +13638,7 @@
               </w:rPr>
               <w:t>byfield</w:t>
             </w:r>
+            <w:proofErr w:type="spellEnd"/>
           </w:p>
         </w:tc>
         <w:tc>
@@ -13543,6 +13885,7 @@
                 <w:lang w:eastAsia="en-NZ"/>
               </w:rPr>
             </w:pPr>
+            <w:proofErr w:type="spellStart"/>
             <w:r>
               <w:rPr>
                 <w:rFonts w:ascii="Calibri" w:eastAsia="Times New Roman" w:hAnsi="Calibri" w:cs="Calibri"/>
@@ -13552,6 +13895,7 @@
               </w:rPr>
               <w:t>byfield</w:t>
             </w:r>
+            <w:proofErr w:type="spellEnd"/>
           </w:p>
         </w:tc>
         <w:tc>
@@ -13798,6 +14142,7 @@
                 <w:lang w:eastAsia="en-NZ"/>
               </w:rPr>
             </w:pPr>
+            <w:proofErr w:type="spellStart"/>
             <w:r>
               <w:rPr>
                 <w:rFonts w:ascii="Calibri" w:eastAsia="Times New Roman" w:hAnsi="Calibri" w:cs="Calibri"/>
@@ -13807,6 +14152,7 @@
               </w:rPr>
               <w:t>byfield</w:t>
             </w:r>
+            <w:proofErr w:type="spellEnd"/>
           </w:p>
         </w:tc>
         <w:tc>
@@ -14053,6 +14399,7 @@
                 <w:lang w:eastAsia="en-NZ"/>
               </w:rPr>
             </w:pPr>
+            <w:proofErr w:type="spellStart"/>
             <w:r>
               <w:rPr>
                 <w:rFonts w:ascii="Calibri" w:eastAsia="Times New Roman" w:hAnsi="Calibri" w:cs="Calibri"/>
@@ -14062,6 +14409,7 @@
               </w:rPr>
               <w:t>byfield</w:t>
             </w:r>
+            <w:proofErr w:type="spellEnd"/>
           </w:p>
         </w:tc>
         <w:tc>
@@ -14308,6 +14656,7 @@
                 <w:lang w:eastAsia="en-NZ"/>
               </w:rPr>
             </w:pPr>
+            <w:proofErr w:type="spellStart"/>
             <w:r>
               <w:rPr>
                 <w:rFonts w:ascii="Calibri" w:eastAsia="Times New Roman" w:hAnsi="Calibri" w:cs="Calibri"/>
@@ -14317,6 +14666,7 @@
               </w:rPr>
               <w:t>byfield</w:t>
             </w:r>
+            <w:proofErr w:type="spellEnd"/>
           </w:p>
         </w:tc>
         <w:tc>
@@ -14563,6 +14913,7 @@
                 <w:lang w:eastAsia="en-NZ"/>
               </w:rPr>
             </w:pPr>
+            <w:proofErr w:type="spellStart"/>
             <w:r>
               <w:rPr>
                 <w:rFonts w:ascii="Calibri" w:eastAsia="Times New Roman" w:hAnsi="Calibri" w:cs="Calibri"/>
@@ -14572,6 +14923,7 @@
               </w:rPr>
               <w:t>byfield</w:t>
             </w:r>
+            <w:proofErr w:type="spellEnd"/>
           </w:p>
         </w:tc>
         <w:tc>
@@ -14790,6 +15142,7 @@
                 <w:szCs w:val="20"/>
                 <w:lang w:eastAsia="en-NZ"/>
               </w:rPr>
+              <w:lastRenderedPageBreak/>
               <w:t>2021-07-09 Sensors 302-0-303 _001 CONVERTED.dat</w:t>
             </w:r>
           </w:p>
@@ -14818,6 +15171,7 @@
                 <w:lang w:eastAsia="en-NZ"/>
               </w:rPr>
             </w:pPr>
+            <w:proofErr w:type="spellStart"/>
             <w:r>
               <w:rPr>
                 <w:rFonts w:ascii="Calibri" w:eastAsia="Times New Roman" w:hAnsi="Calibri" w:cs="Calibri"/>
@@ -14827,6 +15181,7 @@
               </w:rPr>
               <w:t>byfield</w:t>
             </w:r>
+            <w:proofErr w:type="spellEnd"/>
           </w:p>
         </w:tc>
         <w:tc>
@@ -15073,6 +15428,7 @@
                 <w:lang w:eastAsia="en-NZ"/>
               </w:rPr>
             </w:pPr>
+            <w:proofErr w:type="spellStart"/>
             <w:r>
               <w:rPr>
                 <w:rFonts w:ascii="Calibri" w:eastAsia="Times New Roman" w:hAnsi="Calibri" w:cs="Calibri"/>
@@ -15082,6 +15438,7 @@
               </w:rPr>
               <w:t>byfield</w:t>
             </w:r>
+            <w:proofErr w:type="spellEnd"/>
           </w:p>
         </w:tc>
         <w:tc>
@@ -15328,6 +15685,7 @@
                 <w:lang w:eastAsia="en-NZ"/>
               </w:rPr>
             </w:pPr>
+            <w:proofErr w:type="spellStart"/>
             <w:r>
               <w:rPr>
                 <w:rFonts w:ascii="Calibri" w:eastAsia="Times New Roman" w:hAnsi="Calibri" w:cs="Calibri"/>
@@ -15337,6 +15695,7 @@
               </w:rPr>
               <w:t>byfield</w:t>
             </w:r>
+            <w:proofErr w:type="spellEnd"/>
           </w:p>
         </w:tc>
         <w:tc>
@@ -15583,6 +15942,7 @@
                 <w:lang w:eastAsia="en-NZ"/>
               </w:rPr>
             </w:pPr>
+            <w:proofErr w:type="spellStart"/>
             <w:r>
               <w:rPr>
                 <w:rFonts w:ascii="Calibri" w:eastAsia="Times New Roman" w:hAnsi="Calibri" w:cs="Calibri"/>
@@ -15592,6 +15952,7 @@
               </w:rPr>
               <w:t>byfield</w:t>
             </w:r>
+            <w:proofErr w:type="spellEnd"/>
           </w:p>
         </w:tc>
         <w:tc>
@@ -15838,6 +16199,7 @@
                 <w:lang w:eastAsia="en-NZ"/>
               </w:rPr>
             </w:pPr>
+            <w:proofErr w:type="spellStart"/>
             <w:r>
               <w:rPr>
                 <w:rFonts w:ascii="Calibri" w:eastAsia="Times New Roman" w:hAnsi="Calibri" w:cs="Calibri"/>
@@ -15847,6 +16209,7 @@
               </w:rPr>
               <w:t>byfield</w:t>
             </w:r>
+            <w:proofErr w:type="spellEnd"/>
           </w:p>
         </w:tc>
         <w:tc>
@@ -16093,6 +16456,7 @@
                 <w:lang w:eastAsia="en-NZ"/>
               </w:rPr>
             </w:pPr>
+            <w:proofErr w:type="spellStart"/>
             <w:r>
               <w:rPr>
                 <w:rFonts w:ascii="Calibri" w:eastAsia="Times New Roman" w:hAnsi="Calibri" w:cs="Calibri"/>
@@ -16102,6 +16466,7 @@
               </w:rPr>
               <w:t>byfield</w:t>
             </w:r>
+            <w:proofErr w:type="spellEnd"/>
           </w:p>
         </w:tc>
         <w:tc>
@@ -16348,6 +16713,7 @@
                 <w:lang w:eastAsia="en-NZ"/>
               </w:rPr>
             </w:pPr>
+            <w:proofErr w:type="spellStart"/>
             <w:r>
               <w:rPr>
                 <w:rFonts w:ascii="Calibri" w:eastAsia="Times New Roman" w:hAnsi="Calibri" w:cs="Calibri"/>
@@ -16357,6 +16723,7 @@
               </w:rPr>
               <w:t>byfield</w:t>
             </w:r>
+            <w:proofErr w:type="spellEnd"/>
           </w:p>
         </w:tc>
         <w:tc>
@@ -16603,6 +16970,7 @@
                 <w:lang w:eastAsia="en-NZ"/>
               </w:rPr>
             </w:pPr>
+            <w:proofErr w:type="spellStart"/>
             <w:r>
               <w:rPr>
                 <w:rFonts w:ascii="Calibri" w:eastAsia="Times New Roman" w:hAnsi="Calibri" w:cs="Calibri"/>
@@ -16612,6 +16980,7 @@
               </w:rPr>
               <w:t>byfield</w:t>
             </w:r>
+            <w:proofErr w:type="spellEnd"/>
           </w:p>
         </w:tc>
         <w:tc>
@@ -16858,6 +17227,7 @@
                 <w:lang w:eastAsia="en-NZ"/>
               </w:rPr>
             </w:pPr>
+            <w:proofErr w:type="spellStart"/>
             <w:r>
               <w:rPr>
                 <w:rFonts w:ascii="Calibri" w:eastAsia="Times New Roman" w:hAnsi="Calibri" w:cs="Calibri"/>
@@ -16867,6 +17237,7 @@
               </w:rPr>
               <w:t>byfield</w:t>
             </w:r>
+            <w:proofErr w:type="spellEnd"/>
           </w:p>
         </w:tc>
         <w:tc>
@@ -17113,6 +17484,7 @@
                 <w:lang w:eastAsia="en-NZ"/>
               </w:rPr>
             </w:pPr>
+            <w:proofErr w:type="spellStart"/>
             <w:r>
               <w:rPr>
                 <w:rFonts w:ascii="Calibri" w:eastAsia="Times New Roman" w:hAnsi="Calibri" w:cs="Calibri"/>
@@ -17122,6 +17494,7 @@
               </w:rPr>
               <w:t>byfield</w:t>
             </w:r>
+            <w:proofErr w:type="spellEnd"/>
           </w:p>
         </w:tc>
         <w:tc>
@@ -17368,6 +17741,7 @@
                 <w:lang w:eastAsia="en-NZ"/>
               </w:rPr>
             </w:pPr>
+            <w:proofErr w:type="spellStart"/>
             <w:r>
               <w:rPr>
                 <w:rFonts w:ascii="Calibri" w:eastAsia="Times New Roman" w:hAnsi="Calibri" w:cs="Calibri"/>
@@ -17377,6 +17751,7 @@
               </w:rPr>
               <w:t>byfield</w:t>
             </w:r>
+            <w:proofErr w:type="spellEnd"/>
           </w:p>
         </w:tc>
         <w:tc>
@@ -17623,6 +17998,7 @@
                 <w:lang w:eastAsia="en-NZ"/>
               </w:rPr>
             </w:pPr>
+            <w:proofErr w:type="spellStart"/>
             <w:r>
               <w:rPr>
                 <w:rFonts w:ascii="Calibri" w:eastAsia="Times New Roman" w:hAnsi="Calibri" w:cs="Calibri"/>
@@ -17632,6 +18008,7 @@
               </w:rPr>
               <w:t>byfield</w:t>
             </w:r>
+            <w:proofErr w:type="spellEnd"/>
           </w:p>
         </w:tc>
         <w:tc>
@@ -17946,7 +18323,15 @@
           </w:tcPr>
           <w:p>
             <w:r>
-              <w:t>9 Febuary 2022</w:t>
+              <w:t xml:space="preserve">9 </w:t>
+            </w:r>
+            <w:proofErr w:type="spellStart"/>
+            <w:r>
+              <w:t>Febuary</w:t>
+            </w:r>
+            <w:proofErr w:type="spellEnd"/>
+            <w:r>
+              <w:t xml:space="preserve"> 2022</w:t>
             </w:r>
           </w:p>
         </w:tc>
@@ -19133,13 +19518,298 @@
 </file>
 
 <file path=customXml/item1.xml><?xml version="1.0" encoding="utf-8"?>
+<?mso-contentType ?>
+<FormTemplates xmlns="http://schemas.microsoft.com/sharepoint/v3/contenttype/forms">
+  <Display>DocumentLibraryForm</Display>
+  <Edit>DocumentLibraryForm</Edit>
+  <New>DocumentLibraryForm</New>
+</FormTemplates>
+</file>
+
+<file path=customXml/item2.xml><?xml version="1.0" encoding="utf-8"?>
 <b:Sources xmlns:b="http://schemas.openxmlformats.org/officeDocument/2006/bibliography" xmlns="http://schemas.openxmlformats.org/officeDocument/2006/bibliography" SelectedStyle="\APASixthEditionOfficeOnline.xsl" StyleName="APA" Version="6"/>
 </file>
 
+<file path=customXml/item3.xml><?xml version="1.0" encoding="utf-8"?>
+<ct:contentTypeSchema xmlns:ct="http://schemas.microsoft.com/office/2006/metadata/contentType" xmlns:ma="http://schemas.microsoft.com/office/2006/metadata/properties/metaAttributes" ct:_="" ma:_="" ma:contentTypeName="Document" ma:contentTypeID="0x010100A022865D5E36EC41BC771459BE016602" ma:contentTypeVersion="17" ma:contentTypeDescription="Create a new document." ma:contentTypeScope="" ma:versionID="5fdada6caeea2114b6059a7b8b8ca7bb">
+  <xsd:schema xmlns:xsd="http://www.w3.org/2001/XMLSchema" xmlns:xs="http://www.w3.org/2001/XMLSchema" xmlns:p="http://schemas.microsoft.com/office/2006/metadata/properties" xmlns:ns2="78177e6f-e60c-4a1f-ade0-9fce12e88bcb" xmlns:ns3="9cfab826-1cf5-423d-b1b4-afd502cd97ad" targetNamespace="http://schemas.microsoft.com/office/2006/metadata/properties" ma:root="true" ma:fieldsID="8ae7cb3202f833e480a98028ad7495f8" ns2:_="" ns3:_="">
+    <xsd:import namespace="78177e6f-e60c-4a1f-ade0-9fce12e88bcb"/>
+    <xsd:import namespace="9cfab826-1cf5-423d-b1b4-afd502cd97ad"/>
+    <xsd:element name="properties">
+      <xsd:complexType>
+        <xsd:sequence>
+          <xsd:element name="documentManagement">
+            <xsd:complexType>
+              <xsd:all>
+                <xsd:element ref="ns2:MediaServiceMetadata" minOccurs="0"/>
+                <xsd:element ref="ns2:MediaServiceFastMetadata" minOccurs="0"/>
+                <xsd:element ref="ns2:MediaServiceAutoKeyPoints" minOccurs="0"/>
+                <xsd:element ref="ns2:MediaServiceKeyPoints" minOccurs="0"/>
+                <xsd:element ref="ns2:MediaServiceAutoTags" minOccurs="0"/>
+                <xsd:element ref="ns2:MediaServiceOCR" minOccurs="0"/>
+                <xsd:element ref="ns2:MediaServiceGenerationTime" minOccurs="0"/>
+                <xsd:element ref="ns2:MediaServiceEventHashCode" minOccurs="0"/>
+                <xsd:element ref="ns3:SharedWithUsers" minOccurs="0"/>
+                <xsd:element ref="ns3:SharedWithDetails" minOccurs="0"/>
+                <xsd:element ref="ns2:MediaServiceDateTaken" minOccurs="0"/>
+                <xsd:element ref="ns2:MediaLengthInSeconds" minOccurs="0"/>
+                <xsd:element ref="ns2:MediaServiceLocation" minOccurs="0"/>
+                <xsd:element ref="ns2:lcf76f155ced4ddcb4097134ff3c332f" minOccurs="0"/>
+                <xsd:element ref="ns3:TaxCatchAll" minOccurs="0"/>
+                <xsd:element ref="ns2:MediaServiceObjectDetectorVersions" minOccurs="0"/>
+              </xsd:all>
+            </xsd:complexType>
+          </xsd:element>
+        </xsd:sequence>
+      </xsd:complexType>
+    </xsd:element>
+  </xsd:schema>
+  <xsd:schema xmlns:xsd="http://www.w3.org/2001/XMLSchema" xmlns:xs="http://www.w3.org/2001/XMLSchema" xmlns:dms="http://schemas.microsoft.com/office/2006/documentManagement/types" xmlns:pc="http://schemas.microsoft.com/office/infopath/2007/PartnerControls" targetNamespace="78177e6f-e60c-4a1f-ade0-9fce12e88bcb" elementFormDefault="qualified">
+    <xsd:import namespace="http://schemas.microsoft.com/office/2006/documentManagement/types"/>
+    <xsd:import namespace="http://schemas.microsoft.com/office/infopath/2007/PartnerControls"/>
+    <xsd:element name="MediaServiceMetadata" ma:index="8" nillable="true" ma:displayName="MediaServiceMetadata" ma:hidden="true" ma:internalName="MediaServiceMetadata" ma:readOnly="true">
+      <xsd:simpleType>
+        <xsd:restriction base="dms:Note"/>
+      </xsd:simpleType>
+    </xsd:element>
+    <xsd:element name="MediaServiceFastMetadata" ma:index="9" nillable="true" ma:displayName="MediaServiceFastMetadata" ma:hidden="true" ma:internalName="MediaServiceFastMetadata" ma:readOnly="true">
+      <xsd:simpleType>
+        <xsd:restriction base="dms:Note"/>
+      </xsd:simpleType>
+    </xsd:element>
+    <xsd:element name="MediaServiceAutoKeyPoints" ma:index="10" nillable="true" ma:displayName="MediaServiceAutoKeyPoints" ma:hidden="true" ma:internalName="MediaServiceAutoKeyPoints" ma:readOnly="true">
+      <xsd:simpleType>
+        <xsd:restriction base="dms:Note"/>
+      </xsd:simpleType>
+    </xsd:element>
+    <xsd:element name="MediaServiceKeyPoints" ma:index="11" nillable="true" ma:displayName="KeyPoints" ma:internalName="MediaServiceKeyPoints" ma:readOnly="true">
+      <xsd:simpleType>
+        <xsd:restriction base="dms:Note">
+          <xsd:maxLength value="255"/>
+        </xsd:restriction>
+      </xsd:simpleType>
+    </xsd:element>
+    <xsd:element name="MediaServiceAutoTags" ma:index="12" nillable="true" ma:displayName="Tags" ma:internalName="MediaServiceAutoTags" ma:readOnly="true">
+      <xsd:simpleType>
+        <xsd:restriction base="dms:Text"/>
+      </xsd:simpleType>
+    </xsd:element>
+    <xsd:element name="MediaServiceOCR" ma:index="13" nillable="true" ma:displayName="Extracted Text" ma:internalName="MediaServiceOCR" ma:readOnly="true">
+      <xsd:simpleType>
+        <xsd:restriction base="dms:Note">
+          <xsd:maxLength value="255"/>
+        </xsd:restriction>
+      </xsd:simpleType>
+    </xsd:element>
+    <xsd:element name="MediaServiceGenerationTime" ma:index="14" nillable="true" ma:displayName="MediaServiceGenerationTime" ma:hidden="true" ma:internalName="MediaServiceGenerationTime" ma:readOnly="true">
+      <xsd:simpleType>
+        <xsd:restriction base="dms:Text"/>
+      </xsd:simpleType>
+    </xsd:element>
+    <xsd:element name="MediaServiceEventHashCode" ma:index="15" nillable="true" ma:displayName="MediaServiceEventHashCode" ma:hidden="true" ma:internalName="MediaServiceEventHashCode" ma:readOnly="true">
+      <xsd:simpleType>
+        <xsd:restriction base="dms:Text"/>
+      </xsd:simpleType>
+    </xsd:element>
+    <xsd:element name="MediaServiceDateTaken" ma:index="18" nillable="true" ma:displayName="MediaServiceDateTaken" ma:hidden="true" ma:internalName="MediaServiceDateTaken" ma:readOnly="true">
+      <xsd:simpleType>
+        <xsd:restriction base="dms:Text"/>
+      </xsd:simpleType>
+    </xsd:element>
+    <xsd:element name="MediaLengthInSeconds" ma:index="19" nillable="true" ma:displayName="Length (seconds)" ma:internalName="MediaLengthInSeconds" ma:readOnly="true">
+      <xsd:simpleType>
+        <xsd:restriction base="dms:Unknown"/>
+      </xsd:simpleType>
+    </xsd:element>
+    <xsd:element name="MediaServiceLocation" ma:index="20" nillable="true" ma:displayName="Location" ma:internalName="MediaServiceLocation" ma:readOnly="true">
+      <xsd:simpleType>
+        <xsd:restriction base="dms:Text"/>
+      </xsd:simpleType>
+    </xsd:element>
+    <xsd:element name="lcf76f155ced4ddcb4097134ff3c332f" ma:index="22" nillable="true" ma:taxonomy="true" ma:internalName="lcf76f155ced4ddcb4097134ff3c332f" ma:taxonomyFieldName="MediaServiceImageTags" ma:displayName="Image Tags" ma:readOnly="false" ma:fieldId="{5cf76f15-5ced-4ddc-b409-7134ff3c332f}" ma:taxonomyMulti="true" ma:sspId="537fece0-7c67-4b6d-b059-36af53aee6fc" ma:termSetId="09814cd3-568e-fe90-9814-8d621ff8fb84" ma:anchorId="fba54fb3-c3e1-fe81-a776-ca4b69148c4d" ma:open="true" ma:isKeyword="false">
+      <xsd:complexType>
+        <xsd:sequence>
+          <xsd:element ref="pc:Terms" minOccurs="0" maxOccurs="1"/>
+        </xsd:sequence>
+      </xsd:complexType>
+    </xsd:element>
+    <xsd:element name="MediaServiceObjectDetectorVersions" ma:index="24" nillable="true" ma:displayName="MediaServiceObjectDetectorVersions" ma:description="" ma:hidden="true" ma:indexed="true" ma:internalName="MediaServiceObjectDetectorVersions" ma:readOnly="true">
+      <xsd:simpleType>
+        <xsd:restriction base="dms:Text"/>
+      </xsd:simpleType>
+    </xsd:element>
+  </xsd:schema>
+  <xsd:schema xmlns:xsd="http://www.w3.org/2001/XMLSchema" xmlns:xs="http://www.w3.org/2001/XMLSchema" xmlns:dms="http://schemas.microsoft.com/office/2006/documentManagement/types" xmlns:pc="http://schemas.microsoft.com/office/infopath/2007/PartnerControls" targetNamespace="9cfab826-1cf5-423d-b1b4-afd502cd97ad" elementFormDefault="qualified">
+    <xsd:import namespace="http://schemas.microsoft.com/office/2006/documentManagement/types"/>
+    <xsd:import namespace="http://schemas.microsoft.com/office/infopath/2007/PartnerControls"/>
+    <xsd:element name="SharedWithUsers" ma:index="16" nillable="true" ma:displayName="Shared With" ma:internalName="SharedWithUsers" ma:readOnly="true">
+      <xsd:complexType>
+        <xsd:complexContent>
+          <xsd:extension base="dms:UserMulti">
+            <xsd:sequence>
+              <xsd:element name="UserInfo" minOccurs="0" maxOccurs="unbounded">
+                <xsd:complexType>
+                  <xsd:sequence>
+                    <xsd:element name="DisplayName" type="xsd:string" minOccurs="0"/>
+                    <xsd:element name="AccountId" type="dms:UserId" minOccurs="0" nillable="true"/>
+                    <xsd:element name="AccountType" type="xsd:string" minOccurs="0"/>
+                  </xsd:sequence>
+                </xsd:complexType>
+              </xsd:element>
+            </xsd:sequence>
+          </xsd:extension>
+        </xsd:complexContent>
+      </xsd:complexType>
+    </xsd:element>
+    <xsd:element name="SharedWithDetails" ma:index="17" nillable="true" ma:displayName="Shared With Details" ma:internalName="SharedWithDetails" ma:readOnly="true">
+      <xsd:simpleType>
+        <xsd:restriction base="dms:Note">
+          <xsd:maxLength value="255"/>
+        </xsd:restriction>
+      </xsd:simpleType>
+    </xsd:element>
+    <xsd:element name="TaxCatchAll" ma:index="23" nillable="true" ma:displayName="Taxonomy Catch All Column" ma:hidden="true" ma:list="{a9801d4a-08fb-4064-94bd-87f4ae52f3e3}" ma:internalName="TaxCatchAll" ma:showField="CatchAllData" ma:web="9cfab826-1cf5-423d-b1b4-afd502cd97ad">
+      <xsd:complexType>
+        <xsd:complexContent>
+          <xsd:extension base="dms:MultiChoiceLookup">
+            <xsd:sequence>
+              <xsd:element name="Value" type="dms:Lookup" maxOccurs="unbounded" minOccurs="0" nillable="true"/>
+            </xsd:sequence>
+          </xsd:extension>
+        </xsd:complexContent>
+      </xsd:complexType>
+    </xsd:element>
+  </xsd:schema>
+  <xsd:schema xmlns="http://schemas.openxmlformats.org/package/2006/metadata/core-properties" xmlns:xsd="http://www.w3.org/2001/XMLSchema" xmlns:xsi="http://www.w3.org/2001/XMLSchema-instance" xmlns:dc="http://purl.org/dc/elements/1.1/" xmlns:dcterms="http://purl.org/dc/terms/" xmlns:odoc="http://schemas.microsoft.com/internal/obd" targetNamespace="http://schemas.openxmlformats.org/package/2006/metadata/core-properties" elementFormDefault="qualified" attributeFormDefault="unqualified" blockDefault="#all">
+    <xsd:import namespace="http://purl.org/dc/elements/1.1/" schemaLocation="http://dublincore.org/schemas/xmls/qdc/2003/04/02/dc.xsd"/>
+    <xsd:import namespace="http://purl.org/dc/terms/" schemaLocation="http://dublincore.org/schemas/xmls/qdc/2003/04/02/dcterms.xsd"/>
+    <xsd:element name="coreProperties" type="CT_coreProperties"/>
+    <xsd:complexType name="CT_coreProperties">
+      <xsd:all>
+        <xsd:element ref="dc:creator" minOccurs="0" maxOccurs="1"/>
+        <xsd:element ref="dcterms:created" minOccurs="0" maxOccurs="1"/>
+        <xsd:element ref="dc:identifier" minOccurs="0" maxOccurs="1"/>
+        <xsd:element name="contentType" minOccurs="0" maxOccurs="1" type="xsd:string" ma:index="0" ma:displayName="Content Type"/>
+        <xsd:element ref="dc:title" minOccurs="0" maxOccurs="1" ma:index="4" ma:displayName="Title"/>
+        <xsd:element ref="dc:subject" minOccurs="0" maxOccurs="1"/>
+        <xsd:element ref="dc:description" minOccurs="0" maxOccurs="1"/>
+        <xsd:element name="keywords" minOccurs="0" maxOccurs="1" type="xsd:string"/>
+        <xsd:element ref="dc:language" minOccurs="0" maxOccurs="1"/>
+        <xsd:element name="category" minOccurs="0" maxOccurs="1" type="xsd:string"/>
+        <xsd:element name="version" minOccurs="0" maxOccurs="1" type="xsd:string"/>
+        <xsd:element name="revision" minOccurs="0" maxOccurs="1" type="xsd:string">
+          <xsd:annotation>
+            <xsd:documentation>
+                        This value indicates the number of saves or revisions. The application is responsible for updating this value after each revision.
+                    </xsd:documentation>
+          </xsd:annotation>
+        </xsd:element>
+        <xsd:element name="lastModifiedBy" minOccurs="0" maxOccurs="1" type="xsd:string"/>
+        <xsd:element ref="dcterms:modified" minOccurs="0" maxOccurs="1"/>
+        <xsd:element name="contentStatus" minOccurs="0" maxOccurs="1" type="xsd:string"/>
+      </xsd:all>
+    </xsd:complexType>
+  </xsd:schema>
+  <xs:schema xmlns:pc="http://schemas.microsoft.com/office/infopath/2007/PartnerControls" xmlns:xs="http://www.w3.org/2001/XMLSchema" targetNamespace="http://schemas.microsoft.com/office/infopath/2007/PartnerControls" elementFormDefault="qualified" attributeFormDefault="unqualified">
+    <xs:element name="Person">
+      <xs:complexType>
+        <xs:sequence>
+          <xs:element ref="pc:DisplayName" minOccurs="0"/>
+          <xs:element ref="pc:AccountId" minOccurs="0"/>
+          <xs:element ref="pc:AccountType" minOccurs="0"/>
+        </xs:sequence>
+      </xs:complexType>
+    </xs:element>
+    <xs:element name="DisplayName" type="xs:string"/>
+    <xs:element name="AccountId" type="xs:string"/>
+    <xs:element name="AccountType" type="xs:string"/>
+    <xs:element name="BDCAssociatedEntity">
+      <xs:complexType>
+        <xs:sequence>
+          <xs:element ref="pc:BDCEntity" minOccurs="0" maxOccurs="unbounded"/>
+        </xs:sequence>
+        <xs:attribute ref="pc:EntityNamespace"/>
+        <xs:attribute ref="pc:EntityName"/>
+        <xs:attribute ref="pc:SystemInstanceName"/>
+        <xs:attribute ref="pc:AssociationName"/>
+      </xs:complexType>
+    </xs:element>
+    <xs:attribute name="EntityNamespace" type="xs:string"/>
+    <xs:attribute name="EntityName" type="xs:string"/>
+    <xs:attribute name="SystemInstanceName" type="xs:string"/>
+    <xs:attribute name="AssociationName" type="xs:string"/>
+    <xs:element name="BDCEntity">
+      <xs:complexType>
+        <xs:sequence>
+          <xs:element ref="pc:EntityDisplayName" minOccurs="0"/>
+          <xs:element ref="pc:EntityInstanceReference" minOccurs="0"/>
+          <xs:element ref="pc:EntityId1" minOccurs="0"/>
+          <xs:element ref="pc:EntityId2" minOccurs="0"/>
+          <xs:element ref="pc:EntityId3" minOccurs="0"/>
+          <xs:element ref="pc:EntityId4" minOccurs="0"/>
+          <xs:element ref="pc:EntityId5" minOccurs="0"/>
+        </xs:sequence>
+      </xs:complexType>
+    </xs:element>
+    <xs:element name="EntityDisplayName" type="xs:string"/>
+    <xs:element name="EntityInstanceReference" type="xs:string"/>
+    <xs:element name="EntityId1" type="xs:string"/>
+    <xs:element name="EntityId2" type="xs:string"/>
+    <xs:element name="EntityId3" type="xs:string"/>
+    <xs:element name="EntityId4" type="xs:string"/>
+    <xs:element name="EntityId5" type="xs:string"/>
+    <xs:element name="Terms">
+      <xs:complexType>
+        <xs:sequence>
+          <xs:element ref="pc:TermInfo" minOccurs="0" maxOccurs="unbounded"/>
+        </xs:sequence>
+      </xs:complexType>
+    </xs:element>
+    <xs:element name="TermInfo">
+      <xs:complexType>
+        <xs:sequence>
+          <xs:element ref="pc:TermName" minOccurs="0"/>
+          <xs:element ref="pc:TermId" minOccurs="0"/>
+        </xs:sequence>
+      </xs:complexType>
+    </xs:element>
+    <xs:element name="TermName" type="xs:string"/>
+    <xs:element name="TermId" type="xs:string"/>
+  </xs:schema>
+</ct:contentTypeSchema>
+</file>
+
 <file path=customXml/itemProps1.xml><?xml version="1.0" encoding="utf-8"?>
+<ds:datastoreItem xmlns:ds="http://schemas.openxmlformats.org/officeDocument/2006/customXml" ds:itemID="{674FE4BE-B401-4A6B-A51E-0297EA97CD9E}">
+  <ds:schemaRefs>
+    <ds:schemaRef ds:uri="http://schemas.microsoft.com/sharepoint/v3/contenttype/forms"/>
+  </ds:schemaRefs>
+</ds:datastoreItem>
+</file>
+
+<file path=customXml/itemProps2.xml><?xml version="1.0" encoding="utf-8"?>
 <ds:datastoreItem xmlns:ds="http://schemas.openxmlformats.org/officeDocument/2006/customXml" ds:itemID="{026EB406-4B62-4AA1-8AF0-B64DD611819E}">
   <ds:schemaRefs>
     <ds:schemaRef ds:uri="http://schemas.openxmlformats.org/officeDocument/2006/bibliography"/>
   </ds:schemaRefs>
 </ds:datastoreItem>
+</file>
+
+<file path=customXml/itemProps3.xml><?xml version="1.0" encoding="utf-8"?>
+<ds:datastoreItem xmlns:ds="http://schemas.openxmlformats.org/officeDocument/2006/customXml" ds:itemID="{D84A52D2-FE8C-4126-B67A-D1CD9DF679F0}">
+  <ds:schemaRefs>
+    <ds:schemaRef ds:uri="http://schemas.microsoft.com/office/2006/metadata/contentType"/>
+    <ds:schemaRef ds:uri="http://schemas.microsoft.com/office/2006/metadata/properties/metaAttributes"/>
+    <ds:schemaRef ds:uri="http://www.w3.org/2001/XMLSchema"/>
+    <ds:schemaRef ds:uri="http://schemas.microsoft.com/office/2006/metadata/properties"/>
+    <ds:schemaRef ds:uri="78177e6f-e60c-4a1f-ade0-9fce12e88bcb"/>
+    <ds:schemaRef ds:uri="9cfab826-1cf5-423d-b1b4-afd502cd97ad"/>
+    <ds:schemaRef ds:uri="http://schemas.microsoft.com/office/2006/documentManagement/types"/>
+    <ds:schemaRef ds:uri="http://schemas.microsoft.com/office/infopath/2007/PartnerControls"/>
+    <ds:schemaRef ds:uri="http://schemas.openxmlformats.org/package/2006/metadata/core-properties"/>
+    <ds:schemaRef ds:uri="http://purl.org/dc/elements/1.1/"/>
+    <ds:schemaRef ds:uri="http://purl.org/dc/terms/"/>
+    <ds:schemaRef ds:uri="http://schemas.microsoft.com/internal/obd"/>
+  </ds:schemaRefs>
+</ds:datastoreItem>
 </file>
</xml_diff>

<commit_message>
Restructure and pre-removal of heatmaps
</commit_message>
<xml_diff>
--- a/MagMapper/15th dec 23 MagnetMapperDocumentation-centre.docx
+++ b/MagMapper/15th dec 23 MagnetMapperDocumentation-centre.docx
@@ -37,7 +37,15 @@
     </w:p>
     <w:p>
       <w:r>
-        <w:t>The boom is moved along a particular axis by a stepper motor (for the x-axis, actually two motors working in tandem)</w:t>
+        <w:t xml:space="preserve">The boom is moved along a particular axis by a stepper motor (for the x-axis, </w:t>
+      </w:r>
+      <w:proofErr w:type="gramStart"/>
+      <w:r>
+        <w:t>actually two</w:t>
+      </w:r>
+      <w:proofErr w:type="gramEnd"/>
+      <w:r>
+        <w:t xml:space="preserve"> motors working in tandem)</w:t>
       </w:r>
       <w:r>
         <w:t>, via a stage mounted on a lead screw (two screws and stages in the case of the x-axis).  The motors are Fuyu</w:t>
@@ -100,7 +108,7 @@
       <w:r>
         <w:t>(</w:t>
       </w:r>
-      <w:hyperlink r:id="rId6" w:history="1">
+      <w:hyperlink r:id="rId8" w:history="1">
         <w:r>
           <w:rPr>
             <w:rStyle w:val="Hyperlink"/>
@@ -129,15 +137,38 @@
       <w:r>
         <w:t>, which is very similar to the Fuyu one mentioned above (</w:t>
       </w:r>
-      <w:hyperlink r:id="rId7" w:history="1">
-        <w:r>
-          <w:rPr>
-            <w:rStyle w:val="Hyperlink"/>
-            <w:color w:val="auto"/>
-          </w:rPr>
-          <w:t>Leadshine DM542 Digital Stepper Driver 20-50 VDC with 1.0-4.2A (kitaez-cnc.com)</w:t>
-        </w:r>
-      </w:hyperlink>
+      <w:proofErr w:type="spellStart"/>
+      <w:r>
+        <w:fldChar w:fldCharType="begin"/>
+      </w:r>
+      <w:r>
+        <w:instrText>HYPERLINK "https://kitaez-cnc.com/f/dm542.pdf"</w:instrText>
+      </w:r>
+      <w:r>
+        <w:fldChar w:fldCharType="separate"/>
+      </w:r>
+      <w:r>
+        <w:rPr>
+          <w:rStyle w:val="Hyperlink"/>
+          <w:color w:val="auto"/>
+        </w:rPr>
+        <w:t>Leadshine</w:t>
+      </w:r>
+      <w:proofErr w:type="spellEnd"/>
+      <w:r>
+        <w:rPr>
+          <w:rStyle w:val="Hyperlink"/>
+          <w:color w:val="auto"/>
+        </w:rPr>
+        <w:t xml:space="preserve"> DM542 Digital Stepper Driver 20-50 VDC with 1.0-4.2A (kitaez-cnc.com)</w:t>
+      </w:r>
+      <w:r>
+        <w:rPr>
+          <w:rStyle w:val="Hyperlink"/>
+          <w:color w:val="auto"/>
+        </w:rPr>
+        <w:fldChar w:fldCharType="end"/>
+      </w:r>
       <w:r>
         <w:t xml:space="preserve">). </w:t>
       </w:r>
@@ -149,7 +180,7 @@
       <w:r>
         <w:t xml:space="preserve">Documentation is available in the </w:t>
       </w:r>
-      <w:hyperlink r:id="rId8" w:history="1">
+      <w:hyperlink r:id="rId9" w:history="1">
         <w:r>
           <w:rPr>
             <w:rStyle w:val="Hyperlink"/>
@@ -164,7 +195,7 @@
       <w:r>
         <w:t xml:space="preserve">  An out-of-date PDF manual that still seems to be reasonably applicable is here: </w:t>
       </w:r>
-      <w:hyperlink r:id="rId9" w:history="1">
+      <w:hyperlink r:id="rId10" w:history="1">
         <w:r>
           <w:rPr>
             <w:rStyle w:val="Hyperlink"/>
@@ -174,7 +205,15 @@
         </w:r>
       </w:hyperlink>
       <w:r>
-        <w:t xml:space="preserve"> (as at 13 December 2021).</w:t>
+        <w:t xml:space="preserve"> (as </w:t>
+      </w:r>
+      <w:proofErr w:type="gramStart"/>
+      <w:r>
+        <w:t>at</w:t>
+      </w:r>
+      <w:proofErr w:type="gramEnd"/>
+      <w:r>
+        <w:t xml:space="preserve"> 13 December 2021).</w:t>
       </w:r>
     </w:p>
     <w:p>
@@ -207,7 +246,7 @@
       <w:r>
         <w:t xml:space="preserve"> (</w:t>
       </w:r>
-      <w:hyperlink r:id="rId10" w:history="1">
+      <w:hyperlink r:id="rId11" w:history="1">
         <w:r>
           <w:rPr>
             <w:rStyle w:val="Hyperlink"/>
@@ -217,7 +256,15 @@
         </w:r>
       </w:hyperlink>
       <w:r>
-        <w:t>, as at 13 December 2021)</w:t>
+        <w:t xml:space="preserve">, as </w:t>
+      </w:r>
+      <w:proofErr w:type="gramStart"/>
+      <w:r>
+        <w:t>at</w:t>
+      </w:r>
+      <w:proofErr w:type="gramEnd"/>
+      <w:r>
+        <w:t xml:space="preserve"> 13 December 2021)</w:t>
       </w:r>
       <w:r>
         <w:t xml:space="preserve">.  It detects the magnetic field in the direction perpendicular to the </w:t>
@@ -365,7 +412,15 @@
         <w:t>the x-axis runs effectively from 0 to a large positive number</w:t>
       </w:r>
       <w:r>
-        <w:t xml:space="preserve"> (as at 13 December 2021, this is set to 110mm in the LabView software);</w:t>
+        <w:t xml:space="preserve"> (as </w:t>
+      </w:r>
+      <w:proofErr w:type="gramStart"/>
+      <w:r>
+        <w:t>at</w:t>
+      </w:r>
+      <w:proofErr w:type="gramEnd"/>
+      <w:r>
+        <w:t xml:space="preserve"> 13 December 2021, this is set to 110mm in the LabView software);</w:t>
       </w:r>
     </w:p>
     <w:p>
@@ -457,8 +512,13 @@
       <w:r>
         <w:t xml:space="preserve">should </w:t>
       </w:r>
-      <w:r>
-        <w:t>moved towards the origin</w:t>
+      <w:proofErr w:type="spellStart"/>
+      <w:r>
+        <w:t>moved</w:t>
+      </w:r>
+      <w:proofErr w:type="spellEnd"/>
+      <w:r>
+        <w:t xml:space="preserve"> towards the origin</w:t>
       </w:r>
       <w:r>
         <w:t xml:space="preserve"> </w:t>
@@ -564,7 +624,15 @@
         <w:t xml:space="preserve">The </w:t>
       </w:r>
       <w:r>
-        <w:t xml:space="preserve">stepper drivers are jumpered to do 8 micro-steps per step, so it takes 8 </w:t>
+        <w:t xml:space="preserve">stepper drivers are </w:t>
+      </w:r>
+      <w:proofErr w:type="spellStart"/>
+      <w:r>
+        <w:t>jumpered</w:t>
+      </w:r>
+      <w:proofErr w:type="spellEnd"/>
+      <w:r>
+        <w:t xml:space="preserve"> to do 8 micro-steps per step, so it takes 8 </w:t>
       </w:r>
       <w:r>
         <w:rPr>
@@ -612,13 +680,29 @@
         <w:t xml:space="preserve">Because the native </w:t>
       </w:r>
       <w:r>
-        <w:t xml:space="preserve">200 subdivisions in the motor was sufficed for the practical context of measurements, the use of microstepping was not desired. However, it was found that the DM542 driver behaved abruptly running at the native 200 subdivisions. The abrupt performance was solved by double-stepping on the 400 subdivisions setting. The </w:t>
+        <w:t xml:space="preserve">200 subdivisions in the motor was sufficed for the practical context of measurements, the use of </w:t>
+      </w:r>
+      <w:proofErr w:type="spellStart"/>
+      <w:r>
+        <w:t>microstepping</w:t>
+      </w:r>
+      <w:proofErr w:type="spellEnd"/>
+      <w:r>
+        <w:t xml:space="preserve"> was not desired. However, it was found that the DM542 driver behaved abruptly running at the native 200 subdivisions. The abrupt performance was solved by double-stepping on the 400 subdivisions setting. The </w:t>
       </w:r>
       <w:r>
         <w:t>unit</w:t>
       </w:r>
       <w:r>
-        <w:t xml:space="preserve"> constant specified for this axis was 32 rather than 2,560 so running the command MOVE(0,0,0,1) would increment the motor 1.8⁰ clockwise (1 ÷ 200).</w:t>
+        <w:t xml:space="preserve"> constant specified for this axis was 32 rather than 2,560 so running the command </w:t>
+      </w:r>
+      <w:proofErr w:type="gramStart"/>
+      <w:r>
+        <w:t>MOVE(</w:t>
+      </w:r>
+      <w:proofErr w:type="gramEnd"/>
+      <w:r>
+        <w:t>0,0,0,1) would increment the motor 1.8⁰ clockwise (1 ÷ 200).</w:t>
       </w:r>
     </w:p>
     <w:p>
@@ -673,8 +757,13 @@
         <w:t xml:space="preserve">(negative) </w:t>
       </w:r>
       <w:r>
-        <w:t>of the device</w:t>
-      </w:r>
+        <w:t xml:space="preserve">of the </w:t>
+      </w:r>
+      <w:proofErr w:type="gramStart"/>
+      <w:r>
+        <w:t>device</w:t>
+      </w:r>
+      <w:proofErr w:type="gramEnd"/>
       <w:r>
         <w:t>, with the differential v</w:t>
       </w:r>
@@ -731,7 +820,15 @@
         <w:t xml:space="preserve"> here</w:t>
       </w:r>
       <w:r>
-        <w:t xml:space="preserve"> (as at 13 December 2021)</w:t>
+        <w:t xml:space="preserve"> (as </w:t>
+      </w:r>
+      <w:proofErr w:type="gramStart"/>
+      <w:r>
+        <w:t>at</w:t>
+      </w:r>
+      <w:proofErr w:type="gramEnd"/>
+      <w:r>
+        <w:t xml:space="preserve"> 13 December 2021)</w:t>
       </w:r>
       <w:r>
         <w:t>:</w:t>
@@ -744,7 +841,23 @@
           <w:rFonts w:ascii="Calibri" w:eastAsia="Times New Roman" w:hAnsi="Calibri" w:cs="Calibri"/>
           <w:lang w:eastAsia="en-NZ"/>
         </w:rPr>
-        <w:t>R:\01 HTS Large Scale\11 HTS Dynamos\08 Student work\03 TJB VUW 2020\HallCalibration\PPMS20210212\2021.07.09 P15A Hall Sensor Calibration for Magnet Mapper.xlsx</w:t>
+        <w:t>R:\01 HTS Large Scale\11 HTS Dynamos\08 Student work\03 TJB VUW 2020\</w:t>
+      </w:r>
+      <w:proofErr w:type="spellStart"/>
+      <w:r>
+        <w:rPr>
+          <w:rFonts w:ascii="Calibri" w:eastAsia="Times New Roman" w:hAnsi="Calibri" w:cs="Calibri"/>
+          <w:lang w:eastAsia="en-NZ"/>
+        </w:rPr>
+        <w:t>HallCalibration</w:t>
+      </w:r>
+      <w:proofErr w:type="spellEnd"/>
+      <w:r>
+        <w:rPr>
+          <w:rFonts w:ascii="Calibri" w:eastAsia="Times New Roman" w:hAnsi="Calibri" w:cs="Calibri"/>
+          <w:lang w:eastAsia="en-NZ"/>
+        </w:rPr>
+        <w:t>\PPMS20210212\2021.07.09 P15A Hall Sensor Calibration for Magnet Mapper.xlsx</w:t>
       </w:r>
       <w:r>
         <w:t xml:space="preserve">.  </w:t>
@@ -762,7 +875,15 @@
         <w:t xml:space="preserve">as a linear function of </w:t>
       </w:r>
       <w:r>
-        <w:t xml:space="preserve">magnetic field (in Tesla), i.e. V = a+bB.  </w:t>
+        <w:t xml:space="preserve">magnetic field (in Tesla), i.e. V = </w:t>
+      </w:r>
+      <w:proofErr w:type="spellStart"/>
+      <w:r>
+        <w:t>a+bB</w:t>
+      </w:r>
+      <w:proofErr w:type="spellEnd"/>
+      <w:r>
+        <w:t xml:space="preserve">.  </w:t>
       </w:r>
       <w:r>
         <w:t xml:space="preserve">It is likely that you will want to invert the relationship.  </w:t>
@@ -786,12 +907,28 @@
         <w:t xml:space="preserve">The calibration also depends on the current.  </w:t>
       </w:r>
       <w:r>
-        <w:t>The voltage-field relationship should be linear in current but this has not been experimentally tested (in particular, care should be taken with the constant term).</w:t>
+        <w:t xml:space="preserve">The voltage-field relationship should be linear in </w:t>
+      </w:r>
+      <w:proofErr w:type="gramStart"/>
+      <w:r>
+        <w:t>current</w:t>
+      </w:r>
+      <w:proofErr w:type="gramEnd"/>
+      <w:r>
+        <w:t xml:space="preserve"> but this has not been experimentally tested (in particular, care should be taken with the constant term).</w:t>
       </w:r>
     </w:p>
     <w:p>
       <w:r>
-        <w:t>As at 13 December 2021 t</w:t>
+        <w:t xml:space="preserve">As </w:t>
+      </w:r>
+      <w:proofErr w:type="gramStart"/>
+      <w:r>
+        <w:t>at</w:t>
+      </w:r>
+      <w:proofErr w:type="gramEnd"/>
+      <w:r>
+        <w:t xml:space="preserve"> 13 December 2021 t</w:t>
       </w:r>
       <w:r>
         <w:t xml:space="preserve">he voltage </w:t>
@@ -874,7 +1011,15 @@
         <w:t xml:space="preserve">The connection to the MC 405 controller requires an address.  As at </w:t>
       </w:r>
       <w:r>
-        <w:t>13 December 2021 this is: TCPIP0::192.168.0.250::23::SOCKET.  192.168.9.250 is the IP address of the MC 405 controller</w:t>
+        <w:t>13 December 2021 this is: TCPIP0::192.168.0.250::</w:t>
+      </w:r>
+      <w:proofErr w:type="gramStart"/>
+      <w:r>
+        <w:t>23::</w:t>
+      </w:r>
+      <w:proofErr w:type="gramEnd"/>
+      <w:r>
+        <w:t>SOCKET.  192.168.9.250 is the IP address of the MC 405 controller</w:t>
       </w:r>
       <w:r>
         <w:t xml:space="preserve"> and 23 is the port to be used for communication.  You can find (and alter) this setting </w:t>
@@ -882,8 +1027,13 @@
       <w:r>
         <w:t xml:space="preserve">on the far left of the </w:t>
       </w:r>
-      <w:r>
-        <w:t xml:space="preserve">the </w:t>
+      <w:proofErr w:type="spellStart"/>
+      <w:r>
+        <w:t>the</w:t>
+      </w:r>
+      <w:proofErr w:type="spellEnd"/>
+      <w:r>
+        <w:t xml:space="preserve"> </w:t>
       </w:r>
       <w:r>
         <w:rPr>
@@ -907,7 +1057,15 @@
         <w:t>The connection to the NI USB-6210 also requires an address</w:t>
       </w:r>
       <w:r>
-        <w:t xml:space="preserve">.  As at 13 December 2021 this </w:t>
+        <w:t xml:space="preserve">.  As </w:t>
+      </w:r>
+      <w:proofErr w:type="gramStart"/>
+      <w:r>
+        <w:t>at</w:t>
+      </w:r>
+      <w:proofErr w:type="gramEnd"/>
+      <w:r>
+        <w:t xml:space="preserve"> 13 December 2021 this </w:t>
       </w:r>
       <w:r>
         <w:t>ha</w:t>
@@ -1038,10 +1196,18 @@
         <w:t>.</w:t>
       </w:r>
       <w:r>
-        <w:t xml:space="preserve">  Once the controller is initialised it should not need to be initialised again unless it is turned off.  In particular, </w:t>
-      </w:r>
-      <w:r>
-        <w:t xml:space="preserve">as long as the controller does not lose power at any point </w:t>
+        <w:t xml:space="preserve">  Once the controller is initialised it should not need to be initialised again unless it is turned off.  </w:t>
+      </w:r>
+      <w:proofErr w:type="gramStart"/>
+      <w:r>
+        <w:t xml:space="preserve">In particular, </w:t>
+      </w:r>
+      <w:r>
+        <w:t>as</w:t>
+      </w:r>
+      <w:proofErr w:type="gramEnd"/>
+      <w:r>
+        <w:t xml:space="preserve"> long as the controller does not lose power at any point </w:t>
       </w:r>
       <w:r>
         <w:t xml:space="preserve">you can stop </w:t>
@@ -1108,6 +1274,7 @@
       <w:r>
         <w:t>the coordinate (</w:t>
       </w:r>
+      <w:proofErr w:type="gramStart"/>
       <w:r>
         <w:t>X</w:t>
       </w:r>
@@ -1117,6 +1284,7 @@
       <w:r>
         <w:t>Y</w:t>
       </w:r>
+      <w:proofErr w:type="gramEnd"/>
       <w:r>
         <w:t>,</w:t>
       </w:r>
@@ -1155,6 +1323,7 @@
       <w:r>
         <w:t>), where (</w:t>
       </w:r>
+      <w:proofErr w:type="gramStart"/>
       <w:r>
         <w:t>X</w:t>
       </w:r>
@@ -1164,6 +1333,7 @@
       <w:r>
         <w:t>Y</w:t>
       </w:r>
+      <w:proofErr w:type="gramEnd"/>
       <w:r>
         <w:t>,</w:t>
       </w:r>
@@ -1239,7 +1409,15 @@
         <w:t xml:space="preserve">  </w:t>
       </w:r>
       <w:r>
-        <w:t xml:space="preserve">As at 13 December 2021 the code </w:t>
+        <w:t xml:space="preserve">As </w:t>
+      </w:r>
+      <w:proofErr w:type="gramStart"/>
+      <w:r>
+        <w:t>at</w:t>
+      </w:r>
+      <w:proofErr w:type="gramEnd"/>
+      <w:r>
+        <w:t xml:space="preserve"> 13 December 2021 the code </w:t>
       </w:r>
       <w:r>
         <w:t xml:space="preserve">then </w:t>
@@ -1285,7 +1463,15 @@
         <w:t xml:space="preserve">  </w:t>
       </w:r>
       <w:r>
-        <w:t>It is fine to have a zero step size if the beginning and end coordinate are the same (</w:t>
+        <w:t xml:space="preserve">It is fine to have a </w:t>
+      </w:r>
+      <w:proofErr w:type="gramStart"/>
+      <w:r>
+        <w:t>zero step</w:t>
+      </w:r>
+      <w:proofErr w:type="gramEnd"/>
+      <w:r>
+        <w:t xml:space="preserve"> size if the beginning and end coordinate are the same (</w:t>
       </w:r>
       <w:r>
         <w:t xml:space="preserve">as they will be for a </w:t>
@@ -1312,7 +1498,15 @@
         <w:t>average voltage</w:t>
       </w:r>
       <w:r>
-        <w:t>, st.dev.</w:t>
+        <w:t xml:space="preserve">, </w:t>
+      </w:r>
+      <w:proofErr w:type="spellStart"/>
+      <w:r>
+        <w:t>st.dev</w:t>
+      </w:r>
+      <w:proofErr w:type="spellEnd"/>
+      <w:r>
+        <w:t>.</w:t>
       </w:r>
       <w:r>
         <w:t xml:space="preserve"> voltage</w:t>
@@ -1459,11 +1653,16 @@
         <w:t>from the PC, at</w:t>
       </w:r>
       <w:r>
-        <w:t xml:space="preserve"> the address the code expects</w:t>
+        <w:t xml:space="preserve"> the address the code </w:t>
+      </w:r>
+      <w:proofErr w:type="gramStart"/>
+      <w:r>
+        <w:t>expects</w:t>
       </w:r>
       <w:r>
         <w:t>;</w:t>
       </w:r>
+      <w:proofErr w:type="gramEnd"/>
     </w:p>
     <w:p>
       <w:pPr>
@@ -1475,9 +1674,11 @@
       <w:r>
         <w:t xml:space="preserve"> to check</w:t>
       </w:r>
+      <w:proofErr w:type="gramStart"/>
       <w:r>
         <w:t>);</w:t>
       </w:r>
+      <w:proofErr w:type="gramEnd"/>
     </w:p>
     <w:p>
       <w:pPr>
@@ -1505,7 +1706,15 @@
         <w:t xml:space="preserve"> check that you </w:t>
       </w:r>
       <w:r>
-        <w:t>have entered consistent values for start, end, and step, and in particular that the sign of the step value is correct.</w:t>
+        <w:t xml:space="preserve">have entered consistent values for start, end, and step, and </w:t>
+      </w:r>
+      <w:proofErr w:type="gramStart"/>
+      <w:r>
+        <w:t>in particular that</w:t>
+      </w:r>
+      <w:proofErr w:type="gramEnd"/>
+      <w:r>
+        <w:t xml:space="preserve"> the sign of the step value is correct.</w:t>
       </w:r>
     </w:p>
     <w:p>
@@ -1536,8 +1745,13 @@
         <w:t>click the Clear buffers button before running the next command</w:t>
       </w:r>
       <w:r>
-        <w:t xml:space="preserve"> (including after restarting the code);</w:t>
-      </w:r>
+        <w:t xml:space="preserve"> (including after restarting the code</w:t>
+      </w:r>
+      <w:proofErr w:type="gramStart"/>
+      <w:r>
+        <w:t>);</w:t>
+      </w:r>
+      <w:proofErr w:type="gramEnd"/>
     </w:p>
     <w:p>
       <w:pPr>
@@ -1555,12 +1769,14 @@
       <w:r>
         <w:t>, or other LabView code</w:t>
       </w:r>
+      <w:proofErr w:type="gramStart"/>
       <w:r>
         <w:t>)</w:t>
       </w:r>
       <w:r>
         <w:t>;</w:t>
       </w:r>
+      <w:proofErr w:type="gramEnd"/>
     </w:p>
     <w:p>
       <w:pPr>
@@ -1588,10 +1804,18 @@
         <w:t xml:space="preserve"> using the procedure below</w:t>
       </w:r>
       <w:r>
-        <w:t>, and restart the code</w:t>
-      </w:r>
-      <w:r>
-        <w:t xml:space="preserve">; </w:t>
+        <w:t xml:space="preserve">, and restart the </w:t>
+      </w:r>
+      <w:proofErr w:type="gramStart"/>
+      <w:r>
+        <w:t>code</w:t>
+      </w:r>
+      <w:r>
+        <w:t>;</w:t>
+      </w:r>
+      <w:proofErr w:type="gramEnd"/>
+      <w:r>
+        <w:t xml:space="preserve"> </w:t>
       </w:r>
     </w:p>
     <w:p>
@@ -1629,7 +1853,23 @@
     </w:p>
     <w:p>
       <w:r>
-        <w:t xml:space="preserve">Run the visa.llb library (as at 13 December 2021, using LabView 2020, this is in the </w:t>
+        <w:t xml:space="preserve">Run the </w:t>
+      </w:r>
+      <w:proofErr w:type="spellStart"/>
+      <w:r>
+        <w:t>visa.llb</w:t>
+      </w:r>
+      <w:proofErr w:type="spellEnd"/>
+      <w:r>
+        <w:t xml:space="preserve"> library (as </w:t>
+      </w:r>
+      <w:proofErr w:type="gramStart"/>
+      <w:r>
+        <w:t>at</w:t>
+      </w:r>
+      <w:proofErr w:type="gramEnd"/>
+      <w:r>
+        <w:t xml:space="preserve"> 13 December 2021, using LabView 2020, this is in the </w:t>
       </w:r>
       <w:r>
         <w:t xml:space="preserve">C:\Program Files\National Instruments\LabVIEW 2020\vi.lib\Utility directory on my PC).  </w:t>
@@ -1682,7 +1922,15 @@
         <w:t xml:space="preserve">  </w:t>
       </w:r>
       <w:r>
-        <w:t xml:space="preserve">As at 13 December 2021 this sub-VI is called </w:t>
+        <w:t xml:space="preserve">As </w:t>
+      </w:r>
+      <w:proofErr w:type="gramStart"/>
+      <w:r>
+        <w:t>at</w:t>
+      </w:r>
+      <w:proofErr w:type="gramEnd"/>
+      <w:r>
+        <w:t xml:space="preserve"> 13 December 2021 this sub-VI is called </w:t>
       </w:r>
       <w:r>
         <w:rPr>
@@ -1820,11 +2068,16 @@
         <w:t>s</w:t>
       </w:r>
       <w:r>
-        <w:t>ends a command (PRINT IDLE) to query the idle status of the relevant axis on the MC 405</w:t>
+        <w:t xml:space="preserve">ends a command (PRINT IDLE) to query the idle status of the relevant axis on the MC </w:t>
+      </w:r>
+      <w:proofErr w:type="gramStart"/>
+      <w:r>
+        <w:t>405</w:t>
       </w:r>
       <w:r>
         <w:t>;</w:t>
       </w:r>
+      <w:proofErr w:type="gramEnd"/>
     </w:p>
     <w:p>
       <w:pPr>
@@ -1964,7 +2217,15 @@
         <w:t xml:space="preserve">The rest of the LabView code </w:t>
       </w:r>
       <w:r>
-        <w:t>is really just assembling parameters and commands</w:t>
+        <w:t xml:space="preserve">is </w:t>
+      </w:r>
+      <w:proofErr w:type="gramStart"/>
+      <w:r>
+        <w:t>really just</w:t>
+      </w:r>
+      <w:proofErr w:type="gramEnd"/>
+      <w:r>
+        <w:t xml:space="preserve"> assembling parameters and commands</w:t>
       </w:r>
       <w:r>
         <w:t xml:space="preserve"> to pass to </w:t>
@@ -1977,7 +2238,15 @@
         <w:t>processcmd.vi</w:t>
       </w:r>
       <w:r>
-        <w:t xml:space="preserve">, with the exception of the code that takes a magnetic field measurement.  At the moment </w:t>
+        <w:t xml:space="preserve">, with the exception of the code that takes a magnetic field measurement.  </w:t>
+      </w:r>
+      <w:proofErr w:type="gramStart"/>
+      <w:r>
+        <w:t>At the moment</w:t>
+      </w:r>
+      <w:proofErr w:type="gramEnd"/>
+      <w:r>
+        <w:t xml:space="preserve"> </w:t>
       </w:r>
       <w:r>
         <w:t>the field measurement</w:t>
@@ -2034,7 +2303,15 @@
         <w:t>1000</w:t>
       </w:r>
       <w:r>
-        <w:t xml:space="preserve"> ms and then again engages following. This was for testing the EMI. </w:t>
+        <w:t xml:space="preserve"> </w:t>
+      </w:r>
+      <w:proofErr w:type="spellStart"/>
+      <w:r>
+        <w:t>ms</w:t>
+      </w:r>
+      <w:proofErr w:type="spellEnd"/>
+      <w:r>
+        <w:t xml:space="preserve"> and then again engages following. This was for testing the EMI. </w:t>
       </w:r>
       <w:r>
         <w:t xml:space="preserve">It was found that an engaged stepper motor affects the readings by about 4 mT when the probe is about 50mm above the top base. </w:t>
@@ -2083,7 +2360,7 @@
                     <pic:cNvPicPr/>
                   </pic:nvPicPr>
                   <pic:blipFill>
-                    <a:blip r:embed="rId11"/>
+                    <a:blip r:embed="rId12"/>
                     <a:stretch>
                       <a:fillRect/>
                     </a:stretch>
@@ -2147,6 +2424,7 @@
         <w:lastRenderedPageBreak/>
         <w:t xml:space="preserve">Click the </w:t>
       </w:r>
+      <w:proofErr w:type="spellStart"/>
       <w:r>
         <w:rPr>
           <w:i/>
@@ -2154,6 +2432,7 @@
         </w:rPr>
         <w:t>CalibrateSpin</w:t>
       </w:r>
+      <w:proofErr w:type="spellEnd"/>
       <w:r>
         <w:t xml:space="preserve"> button to start rotating the motor. </w:t>
       </w:r>
@@ -2308,7 +2587,7 @@
                     <pic:cNvPicPr/>
                   </pic:nvPicPr>
                   <pic:blipFill>
-                    <a:blip r:embed="rId12"/>
+                    <a:blip r:embed="rId13"/>
                     <a:stretch>
                       <a:fillRect/>
                     </a:stretch>
@@ -2341,35 +2620,6 @@
         <w:rPr>
           <w:color w:val="auto"/>
         </w:rPr>
-        <w:t>Other codes</w:t>
-      </w:r>
-    </w:p>
-    <w:p>
-      <w:r>
-        <w:t xml:space="preserve">There is another version of the LabVIEW (what fun) with automated centering. </w:t>
-      </w:r>
-      <w:r>
-        <w:t>This reduces the human error and workload with regards to centering. The MagMapper will take measurements and find the largest difference in voltage values as the base rotates discretely. It will then iterate through taking steps in x and y directions to minimize this (assumes it starts relatively close to centre &lt;5mm). Useful distances are 1mm (very rough)</w:t>
-      </w:r>
-      <w:r>
-        <w:t>, 0.05mm (minimum step size) and 0.00625mm (micro-step size, not recommended). It also includes a reformatted block diagram, intended to improve readability, an indicator of when the MagMapper is locked and an adjustment of the standard deviation calculation to use the Bessel correction (only ~0.1% change from previous with 1000 samples).</w:t>
-      </w:r>
-      <w:r>
-        <w:t xml:space="preserve"> Proper unbiased correction was found unnecessary within the LabVIEW code and can be done in analysis if needed.</w:t>
-      </w:r>
-    </w:p>
-    <w:p>
-      <w:pPr>
-        <w:pStyle w:val="Heading2"/>
-        <w:rPr>
-          <w:color w:val="auto"/>
-        </w:rPr>
-      </w:pPr>
-      <w:r>
-        <w:rPr>
-          <w:color w:val="auto"/>
-        </w:rPr>
-        <w:lastRenderedPageBreak/>
         <w:t xml:space="preserve">Copy </w:t>
       </w:r>
       <w:bookmarkEnd w:id="0"/>
@@ -2397,7 +2647,15 @@
         <w:t xml:space="preserve">This </w:t>
       </w:r>
       <w:r>
-        <w:t>file is: R:\01 HTS Large Scale\11 HTS Dynamos\08 Student work\03 TJB VUW 2020\HallCalibration\PPMS20210212\2021.07.09 P15A Hall Sensor Calibration for Magnet Mapper.xlsx</w:t>
+        <w:t>file is: R:\01 HTS Large Scale\11 HTS Dynamos\08 Student work\03 TJB VUW 2020\</w:t>
+      </w:r>
+      <w:proofErr w:type="spellStart"/>
+      <w:r>
+        <w:t>HallCalibration</w:t>
+      </w:r>
+      <w:proofErr w:type="spellEnd"/>
+      <w:r>
+        <w:t>\PPMS20210212\2021.07.09 P15A Hall Sensor Calibration for Magnet Mapper.xlsx</w:t>
       </w:r>
     </w:p>
     <w:p>
@@ -2444,6 +2702,7 @@
     </w:p>
     <w:p>
       <w:r>
+        <w:lastRenderedPageBreak/>
         <w:t xml:space="preserve">Data were plotted as: </w:t>
       </w:r>
     </w:p>
@@ -2831,6 +3090,7 @@
                 <w:lang w:eastAsia="en-NZ"/>
               </w:rPr>
             </w:pPr>
+            <w:proofErr w:type="spellStart"/>
             <w:r>
               <w:rPr>
                 <w:rFonts w:ascii="Calibri" w:eastAsia="Times New Roman" w:hAnsi="Calibri" w:cs="Calibri"/>
@@ -2840,6 +3100,7 @@
               </w:rPr>
               <w:t>bytemp</w:t>
             </w:r>
+            <w:proofErr w:type="spellEnd"/>
           </w:p>
         </w:tc>
         <w:tc>
@@ -3086,6 +3347,7 @@
                 <w:lang w:eastAsia="en-NZ"/>
               </w:rPr>
             </w:pPr>
+            <w:proofErr w:type="spellStart"/>
             <w:r>
               <w:rPr>
                 <w:rFonts w:ascii="Calibri" w:eastAsia="Times New Roman" w:hAnsi="Calibri" w:cs="Calibri"/>
@@ -3095,6 +3357,7 @@
               </w:rPr>
               <w:t>bytemp</w:t>
             </w:r>
+            <w:proofErr w:type="spellEnd"/>
           </w:p>
         </w:tc>
         <w:tc>
@@ -3341,6 +3604,7 @@
                 <w:lang w:eastAsia="en-NZ"/>
               </w:rPr>
             </w:pPr>
+            <w:proofErr w:type="spellStart"/>
             <w:r>
               <w:rPr>
                 <w:rFonts w:ascii="Calibri" w:eastAsia="Times New Roman" w:hAnsi="Calibri" w:cs="Calibri"/>
@@ -3350,6 +3614,7 @@
               </w:rPr>
               <w:t>bytemp</w:t>
             </w:r>
+            <w:proofErr w:type="spellEnd"/>
           </w:p>
         </w:tc>
         <w:tc>
@@ -3596,6 +3861,7 @@
                 <w:lang w:eastAsia="en-NZ"/>
               </w:rPr>
             </w:pPr>
+            <w:proofErr w:type="spellStart"/>
             <w:r>
               <w:rPr>
                 <w:rFonts w:ascii="Calibri" w:eastAsia="Times New Roman" w:hAnsi="Calibri" w:cs="Calibri"/>
@@ -3605,6 +3871,7 @@
               </w:rPr>
               <w:t>bytemp</w:t>
             </w:r>
+            <w:proofErr w:type="spellEnd"/>
           </w:p>
         </w:tc>
         <w:tc>
@@ -3851,6 +4118,7 @@
                 <w:lang w:eastAsia="en-NZ"/>
               </w:rPr>
             </w:pPr>
+            <w:proofErr w:type="spellStart"/>
             <w:r>
               <w:rPr>
                 <w:rFonts w:ascii="Calibri" w:eastAsia="Times New Roman" w:hAnsi="Calibri" w:cs="Calibri"/>
@@ -3860,6 +4128,7 @@
               </w:rPr>
               <w:t>bytemp</w:t>
             </w:r>
+            <w:proofErr w:type="spellEnd"/>
           </w:p>
         </w:tc>
         <w:tc>
@@ -4106,6 +4375,7 @@
                 <w:lang w:eastAsia="en-NZ"/>
               </w:rPr>
             </w:pPr>
+            <w:proofErr w:type="spellStart"/>
             <w:r>
               <w:rPr>
                 <w:rFonts w:ascii="Calibri" w:eastAsia="Times New Roman" w:hAnsi="Calibri" w:cs="Calibri"/>
@@ -4115,6 +4385,7 @@
               </w:rPr>
               <w:t>bytemp</w:t>
             </w:r>
+            <w:proofErr w:type="spellEnd"/>
           </w:p>
         </w:tc>
         <w:tc>
@@ -4361,6 +4632,7 @@
                 <w:lang w:eastAsia="en-NZ"/>
               </w:rPr>
             </w:pPr>
+            <w:proofErr w:type="spellStart"/>
             <w:r>
               <w:rPr>
                 <w:rFonts w:ascii="Calibri" w:eastAsia="Times New Roman" w:hAnsi="Calibri" w:cs="Calibri"/>
@@ -4370,6 +4642,7 @@
               </w:rPr>
               <w:t>bytemp</w:t>
             </w:r>
+            <w:proofErr w:type="spellEnd"/>
           </w:p>
         </w:tc>
         <w:tc>
@@ -4616,6 +4889,7 @@
                 <w:lang w:eastAsia="en-NZ"/>
               </w:rPr>
             </w:pPr>
+            <w:proofErr w:type="spellStart"/>
             <w:r>
               <w:rPr>
                 <w:rFonts w:ascii="Calibri" w:eastAsia="Times New Roman" w:hAnsi="Calibri" w:cs="Calibri"/>
@@ -4625,6 +4899,7 @@
               </w:rPr>
               <w:t>bytemp</w:t>
             </w:r>
+            <w:proofErr w:type="spellEnd"/>
           </w:p>
         </w:tc>
         <w:tc>
@@ -4871,6 +5146,7 @@
                 <w:lang w:eastAsia="en-NZ"/>
               </w:rPr>
             </w:pPr>
+            <w:proofErr w:type="spellStart"/>
             <w:r>
               <w:rPr>
                 <w:rFonts w:ascii="Calibri" w:eastAsia="Times New Roman" w:hAnsi="Calibri" w:cs="Calibri"/>
@@ -4880,6 +5156,7 @@
               </w:rPr>
               <w:t>bytemp</w:t>
             </w:r>
+            <w:proofErr w:type="spellEnd"/>
           </w:p>
         </w:tc>
         <w:tc>
@@ -5126,6 +5403,7 @@
                 <w:lang w:eastAsia="en-NZ"/>
               </w:rPr>
             </w:pPr>
+            <w:proofErr w:type="spellStart"/>
             <w:r>
               <w:rPr>
                 <w:rFonts w:ascii="Calibri" w:eastAsia="Times New Roman" w:hAnsi="Calibri" w:cs="Calibri"/>
@@ -5135,6 +5413,7 @@
               </w:rPr>
               <w:t>bytemp</w:t>
             </w:r>
+            <w:proofErr w:type="spellEnd"/>
           </w:p>
         </w:tc>
         <w:tc>
@@ -5381,6 +5660,7 @@
                 <w:lang w:eastAsia="en-NZ"/>
               </w:rPr>
             </w:pPr>
+            <w:proofErr w:type="spellStart"/>
             <w:r>
               <w:rPr>
                 <w:rFonts w:ascii="Calibri" w:eastAsia="Times New Roman" w:hAnsi="Calibri" w:cs="Calibri"/>
@@ -5390,6 +5670,7 @@
               </w:rPr>
               <w:t>bytemp</w:t>
             </w:r>
+            <w:proofErr w:type="spellEnd"/>
           </w:p>
         </w:tc>
         <w:tc>
@@ -5608,7 +5889,6 @@
                 <w:szCs w:val="20"/>
                 <w:lang w:eastAsia="en-NZ"/>
               </w:rPr>
-              <w:lastRenderedPageBreak/>
               <w:t>2021-07-09 Sensors 302-0-303 _001 CONVERTED.dat</w:t>
             </w:r>
           </w:p>
@@ -5637,6 +5917,7 @@
                 <w:lang w:eastAsia="en-NZ"/>
               </w:rPr>
             </w:pPr>
+            <w:proofErr w:type="spellStart"/>
             <w:r>
               <w:rPr>
                 <w:rFonts w:ascii="Calibri" w:eastAsia="Times New Roman" w:hAnsi="Calibri" w:cs="Calibri"/>
@@ -5646,6 +5927,7 @@
               </w:rPr>
               <w:t>bytemp</w:t>
             </w:r>
+            <w:proofErr w:type="spellEnd"/>
           </w:p>
         </w:tc>
         <w:tc>
@@ -5892,6 +6174,7 @@
                 <w:lang w:eastAsia="en-NZ"/>
               </w:rPr>
             </w:pPr>
+            <w:proofErr w:type="spellStart"/>
             <w:r>
               <w:rPr>
                 <w:rFonts w:ascii="Calibri" w:eastAsia="Times New Roman" w:hAnsi="Calibri" w:cs="Calibri"/>
@@ -5901,6 +6184,7 @@
               </w:rPr>
               <w:t>bytemp</w:t>
             </w:r>
+            <w:proofErr w:type="spellEnd"/>
           </w:p>
         </w:tc>
         <w:tc>
@@ -6147,6 +6431,7 @@
                 <w:lang w:eastAsia="en-NZ"/>
               </w:rPr>
             </w:pPr>
+            <w:proofErr w:type="spellStart"/>
             <w:r>
               <w:rPr>
                 <w:rFonts w:ascii="Calibri" w:eastAsia="Times New Roman" w:hAnsi="Calibri" w:cs="Calibri"/>
@@ -6156,6 +6441,7 @@
               </w:rPr>
               <w:t>bytemp</w:t>
             </w:r>
+            <w:proofErr w:type="spellEnd"/>
           </w:p>
         </w:tc>
         <w:tc>
@@ -6402,6 +6688,7 @@
                 <w:lang w:eastAsia="en-NZ"/>
               </w:rPr>
             </w:pPr>
+            <w:proofErr w:type="spellStart"/>
             <w:r>
               <w:rPr>
                 <w:rFonts w:ascii="Calibri" w:eastAsia="Times New Roman" w:hAnsi="Calibri" w:cs="Calibri"/>
@@ -6411,6 +6698,7 @@
               </w:rPr>
               <w:t>bytemp</w:t>
             </w:r>
+            <w:proofErr w:type="spellEnd"/>
           </w:p>
         </w:tc>
         <w:tc>
@@ -6657,6 +6945,7 @@
                 <w:lang w:eastAsia="en-NZ"/>
               </w:rPr>
             </w:pPr>
+            <w:proofErr w:type="spellStart"/>
             <w:r>
               <w:rPr>
                 <w:rFonts w:ascii="Calibri" w:eastAsia="Times New Roman" w:hAnsi="Calibri" w:cs="Calibri"/>
@@ -6666,6 +6955,7 @@
               </w:rPr>
               <w:t>bytemp</w:t>
             </w:r>
+            <w:proofErr w:type="spellEnd"/>
           </w:p>
         </w:tc>
         <w:tc>
@@ -6912,6 +7202,7 @@
                 <w:lang w:eastAsia="en-NZ"/>
               </w:rPr>
             </w:pPr>
+            <w:proofErr w:type="spellStart"/>
             <w:r>
               <w:rPr>
                 <w:rFonts w:ascii="Calibri" w:eastAsia="Times New Roman" w:hAnsi="Calibri" w:cs="Calibri"/>
@@ -6921,6 +7212,7 @@
               </w:rPr>
               <w:t>bytemp</w:t>
             </w:r>
+            <w:proofErr w:type="spellEnd"/>
           </w:p>
         </w:tc>
         <w:tc>
@@ -7167,6 +7459,7 @@
                 <w:lang w:eastAsia="en-NZ"/>
               </w:rPr>
             </w:pPr>
+            <w:proofErr w:type="spellStart"/>
             <w:r>
               <w:rPr>
                 <w:rFonts w:ascii="Calibri" w:eastAsia="Times New Roman" w:hAnsi="Calibri" w:cs="Calibri"/>
@@ -7176,6 +7469,7 @@
               </w:rPr>
               <w:t>bytemp</w:t>
             </w:r>
+            <w:proofErr w:type="spellEnd"/>
           </w:p>
         </w:tc>
         <w:tc>
@@ -7422,6 +7716,7 @@
                 <w:lang w:eastAsia="en-NZ"/>
               </w:rPr>
             </w:pPr>
+            <w:proofErr w:type="spellStart"/>
             <w:r>
               <w:rPr>
                 <w:rFonts w:ascii="Calibri" w:eastAsia="Times New Roman" w:hAnsi="Calibri" w:cs="Calibri"/>
@@ -7431,6 +7726,7 @@
               </w:rPr>
               <w:t>bytemp</w:t>
             </w:r>
+            <w:proofErr w:type="spellEnd"/>
           </w:p>
         </w:tc>
         <w:tc>
@@ -7649,6 +7945,7 @@
                 <w:szCs w:val="20"/>
                 <w:lang w:eastAsia="en-NZ"/>
               </w:rPr>
+              <w:lastRenderedPageBreak/>
               <w:t>2021-07-09 Sensors 302-0-303 _001 CONVERTED.dat</w:t>
             </w:r>
           </w:p>
@@ -7677,6 +7974,7 @@
                 <w:lang w:eastAsia="en-NZ"/>
               </w:rPr>
             </w:pPr>
+            <w:proofErr w:type="spellStart"/>
             <w:r>
               <w:rPr>
                 <w:rFonts w:ascii="Calibri" w:eastAsia="Times New Roman" w:hAnsi="Calibri" w:cs="Calibri"/>
@@ -7686,6 +7984,7 @@
               </w:rPr>
               <w:t>bytemp</w:t>
             </w:r>
+            <w:proofErr w:type="spellEnd"/>
           </w:p>
         </w:tc>
         <w:tc>
@@ -7932,6 +8231,7 @@
                 <w:lang w:eastAsia="en-NZ"/>
               </w:rPr>
             </w:pPr>
+            <w:proofErr w:type="spellStart"/>
             <w:r>
               <w:rPr>
                 <w:rFonts w:ascii="Calibri" w:eastAsia="Times New Roman" w:hAnsi="Calibri" w:cs="Calibri"/>
@@ -7941,6 +8241,7 @@
               </w:rPr>
               <w:t>byfield</w:t>
             </w:r>
+            <w:proofErr w:type="spellEnd"/>
           </w:p>
         </w:tc>
         <w:tc>
@@ -8187,6 +8488,7 @@
                 <w:lang w:eastAsia="en-NZ"/>
               </w:rPr>
             </w:pPr>
+            <w:proofErr w:type="spellStart"/>
             <w:r>
               <w:rPr>
                 <w:rFonts w:ascii="Calibri" w:eastAsia="Times New Roman" w:hAnsi="Calibri" w:cs="Calibri"/>
@@ -8196,6 +8498,7 @@
               </w:rPr>
               <w:t>byfield</w:t>
             </w:r>
+            <w:proofErr w:type="spellEnd"/>
           </w:p>
         </w:tc>
         <w:tc>
@@ -8442,6 +8745,7 @@
                 <w:lang w:eastAsia="en-NZ"/>
               </w:rPr>
             </w:pPr>
+            <w:proofErr w:type="spellStart"/>
             <w:r>
               <w:rPr>
                 <w:rFonts w:ascii="Calibri" w:eastAsia="Times New Roman" w:hAnsi="Calibri" w:cs="Calibri"/>
@@ -8451,6 +8755,7 @@
               </w:rPr>
               <w:t>byfield</w:t>
             </w:r>
+            <w:proofErr w:type="spellEnd"/>
           </w:p>
         </w:tc>
         <w:tc>
@@ -8697,6 +9002,7 @@
                 <w:lang w:eastAsia="en-NZ"/>
               </w:rPr>
             </w:pPr>
+            <w:proofErr w:type="spellStart"/>
             <w:r>
               <w:rPr>
                 <w:rFonts w:ascii="Calibri" w:eastAsia="Times New Roman" w:hAnsi="Calibri" w:cs="Calibri"/>
@@ -8706,6 +9012,7 @@
               </w:rPr>
               <w:t>byfield</w:t>
             </w:r>
+            <w:proofErr w:type="spellEnd"/>
           </w:p>
         </w:tc>
         <w:tc>
@@ -8952,6 +9259,7 @@
                 <w:lang w:eastAsia="en-NZ"/>
               </w:rPr>
             </w:pPr>
+            <w:proofErr w:type="spellStart"/>
             <w:r>
               <w:rPr>
                 <w:rFonts w:ascii="Calibri" w:eastAsia="Times New Roman" w:hAnsi="Calibri" w:cs="Calibri"/>
@@ -8961,6 +9269,7 @@
               </w:rPr>
               <w:t>byfield</w:t>
             </w:r>
+            <w:proofErr w:type="spellEnd"/>
           </w:p>
         </w:tc>
         <w:tc>
@@ -9207,6 +9516,7 @@
                 <w:lang w:eastAsia="en-NZ"/>
               </w:rPr>
             </w:pPr>
+            <w:proofErr w:type="spellStart"/>
             <w:r>
               <w:rPr>
                 <w:rFonts w:ascii="Calibri" w:eastAsia="Times New Roman" w:hAnsi="Calibri" w:cs="Calibri"/>
@@ -9216,6 +9526,7 @@
               </w:rPr>
               <w:t>byfield</w:t>
             </w:r>
+            <w:proofErr w:type="spellEnd"/>
           </w:p>
         </w:tc>
         <w:tc>
@@ -9462,6 +9773,7 @@
                 <w:lang w:eastAsia="en-NZ"/>
               </w:rPr>
             </w:pPr>
+            <w:proofErr w:type="spellStart"/>
             <w:r>
               <w:rPr>
                 <w:rFonts w:ascii="Calibri" w:eastAsia="Times New Roman" w:hAnsi="Calibri" w:cs="Calibri"/>
@@ -9471,6 +9783,7 @@
               </w:rPr>
               <w:t>byfield</w:t>
             </w:r>
+            <w:proofErr w:type="spellEnd"/>
           </w:p>
         </w:tc>
         <w:tc>
@@ -9717,6 +10030,7 @@
                 <w:lang w:eastAsia="en-NZ"/>
               </w:rPr>
             </w:pPr>
+            <w:proofErr w:type="spellStart"/>
             <w:r>
               <w:rPr>
                 <w:rFonts w:ascii="Calibri" w:eastAsia="Times New Roman" w:hAnsi="Calibri" w:cs="Calibri"/>
@@ -9726,6 +10040,7 @@
               </w:rPr>
               <w:t>byfield</w:t>
             </w:r>
+            <w:proofErr w:type="spellEnd"/>
           </w:p>
         </w:tc>
         <w:tc>
@@ -9972,6 +10287,7 @@
                 <w:lang w:eastAsia="en-NZ"/>
               </w:rPr>
             </w:pPr>
+            <w:proofErr w:type="spellStart"/>
             <w:r>
               <w:rPr>
                 <w:rFonts w:ascii="Calibri" w:eastAsia="Times New Roman" w:hAnsi="Calibri" w:cs="Calibri"/>
@@ -9981,6 +10297,7 @@
               </w:rPr>
               <w:t>byfield</w:t>
             </w:r>
+            <w:proofErr w:type="spellEnd"/>
           </w:p>
         </w:tc>
         <w:tc>
@@ -10227,6 +10544,7 @@
                 <w:lang w:eastAsia="en-NZ"/>
               </w:rPr>
             </w:pPr>
+            <w:proofErr w:type="spellStart"/>
             <w:r>
               <w:rPr>
                 <w:rFonts w:ascii="Calibri" w:eastAsia="Times New Roman" w:hAnsi="Calibri" w:cs="Calibri"/>
@@ -10236,6 +10554,7 @@
               </w:rPr>
               <w:t>byfield</w:t>
             </w:r>
+            <w:proofErr w:type="spellEnd"/>
           </w:p>
         </w:tc>
         <w:tc>
@@ -10482,6 +10801,7 @@
                 <w:lang w:eastAsia="en-NZ"/>
               </w:rPr>
             </w:pPr>
+            <w:proofErr w:type="spellStart"/>
             <w:r>
               <w:rPr>
                 <w:rFonts w:ascii="Calibri" w:eastAsia="Times New Roman" w:hAnsi="Calibri" w:cs="Calibri"/>
@@ -10491,6 +10811,7 @@
               </w:rPr>
               <w:t>byfield</w:t>
             </w:r>
+            <w:proofErr w:type="spellEnd"/>
           </w:p>
         </w:tc>
         <w:tc>
@@ -10737,6 +11058,7 @@
                 <w:lang w:eastAsia="en-NZ"/>
               </w:rPr>
             </w:pPr>
+            <w:proofErr w:type="spellStart"/>
             <w:r>
               <w:rPr>
                 <w:rFonts w:ascii="Calibri" w:eastAsia="Times New Roman" w:hAnsi="Calibri" w:cs="Calibri"/>
@@ -10746,6 +11068,7 @@
               </w:rPr>
               <w:t>byfield</w:t>
             </w:r>
+            <w:proofErr w:type="spellEnd"/>
           </w:p>
         </w:tc>
         <w:tc>
@@ -10992,6 +11315,7 @@
                 <w:lang w:eastAsia="en-NZ"/>
               </w:rPr>
             </w:pPr>
+            <w:proofErr w:type="spellStart"/>
             <w:r>
               <w:rPr>
                 <w:rFonts w:ascii="Calibri" w:eastAsia="Times New Roman" w:hAnsi="Calibri" w:cs="Calibri"/>
@@ -11001,6 +11325,7 @@
               </w:rPr>
               <w:t>byfield</w:t>
             </w:r>
+            <w:proofErr w:type="spellEnd"/>
           </w:p>
         </w:tc>
         <w:tc>
@@ -11247,6 +11572,7 @@
                 <w:lang w:eastAsia="en-NZ"/>
               </w:rPr>
             </w:pPr>
+            <w:proofErr w:type="spellStart"/>
             <w:r>
               <w:rPr>
                 <w:rFonts w:ascii="Calibri" w:eastAsia="Times New Roman" w:hAnsi="Calibri" w:cs="Calibri"/>
@@ -11256,6 +11582,7 @@
               </w:rPr>
               <w:t>byfield</w:t>
             </w:r>
+            <w:proofErr w:type="spellEnd"/>
           </w:p>
         </w:tc>
         <w:tc>
@@ -11502,6 +11829,7 @@
                 <w:lang w:eastAsia="en-NZ"/>
               </w:rPr>
             </w:pPr>
+            <w:proofErr w:type="spellStart"/>
             <w:r>
               <w:rPr>
                 <w:rFonts w:ascii="Calibri" w:eastAsia="Times New Roman" w:hAnsi="Calibri" w:cs="Calibri"/>
@@ -11511,6 +11839,7 @@
               </w:rPr>
               <w:t>byfield</w:t>
             </w:r>
+            <w:proofErr w:type="spellEnd"/>
           </w:p>
         </w:tc>
         <w:tc>
@@ -11757,6 +12086,7 @@
                 <w:lang w:eastAsia="en-NZ"/>
               </w:rPr>
             </w:pPr>
+            <w:proofErr w:type="spellStart"/>
             <w:r>
               <w:rPr>
                 <w:rFonts w:ascii="Calibri" w:eastAsia="Times New Roman" w:hAnsi="Calibri" w:cs="Calibri"/>
@@ -11766,6 +12096,7 @@
               </w:rPr>
               <w:t>byfield</w:t>
             </w:r>
+            <w:proofErr w:type="spellEnd"/>
           </w:p>
         </w:tc>
         <w:tc>
@@ -12012,6 +12343,7 @@
                 <w:lang w:eastAsia="en-NZ"/>
               </w:rPr>
             </w:pPr>
+            <w:proofErr w:type="spellStart"/>
             <w:r>
               <w:rPr>
                 <w:rFonts w:ascii="Calibri" w:eastAsia="Times New Roman" w:hAnsi="Calibri" w:cs="Calibri"/>
@@ -12021,6 +12353,7 @@
               </w:rPr>
               <w:t>byfield</w:t>
             </w:r>
+            <w:proofErr w:type="spellEnd"/>
           </w:p>
         </w:tc>
         <w:tc>
@@ -12267,6 +12600,7 @@
                 <w:lang w:eastAsia="en-NZ"/>
               </w:rPr>
             </w:pPr>
+            <w:proofErr w:type="spellStart"/>
             <w:r>
               <w:rPr>
                 <w:rFonts w:ascii="Calibri" w:eastAsia="Times New Roman" w:hAnsi="Calibri" w:cs="Calibri"/>
@@ -12276,6 +12610,7 @@
               </w:rPr>
               <w:t>byfield</w:t>
             </w:r>
+            <w:proofErr w:type="spellEnd"/>
           </w:p>
         </w:tc>
         <w:tc>
@@ -12522,6 +12857,7 @@
                 <w:lang w:eastAsia="en-NZ"/>
               </w:rPr>
             </w:pPr>
+            <w:proofErr w:type="spellStart"/>
             <w:r>
               <w:rPr>
                 <w:rFonts w:ascii="Calibri" w:eastAsia="Times New Roman" w:hAnsi="Calibri" w:cs="Calibri"/>
@@ -12531,6 +12867,7 @@
               </w:rPr>
               <w:t>byfield</w:t>
             </w:r>
+            <w:proofErr w:type="spellEnd"/>
           </w:p>
         </w:tc>
         <w:tc>
@@ -12749,7 +13086,6 @@
                 <w:szCs w:val="20"/>
                 <w:lang w:eastAsia="en-NZ"/>
               </w:rPr>
-              <w:lastRenderedPageBreak/>
               <w:t>2021-07-09 Sensors 302-0-303 _001 CONVERTED.dat</w:t>
             </w:r>
           </w:p>
@@ -12778,6 +13114,7 @@
                 <w:lang w:eastAsia="en-NZ"/>
               </w:rPr>
             </w:pPr>
+            <w:proofErr w:type="spellStart"/>
             <w:r>
               <w:rPr>
                 <w:rFonts w:ascii="Calibri" w:eastAsia="Times New Roman" w:hAnsi="Calibri" w:cs="Calibri"/>
@@ -12787,6 +13124,7 @@
               </w:rPr>
               <w:t>byfield</w:t>
             </w:r>
+            <w:proofErr w:type="spellEnd"/>
           </w:p>
         </w:tc>
         <w:tc>
@@ -13033,6 +13371,7 @@
                 <w:lang w:eastAsia="en-NZ"/>
               </w:rPr>
             </w:pPr>
+            <w:proofErr w:type="spellStart"/>
             <w:r>
               <w:rPr>
                 <w:rFonts w:ascii="Calibri" w:eastAsia="Times New Roman" w:hAnsi="Calibri" w:cs="Calibri"/>
@@ -13042,6 +13381,7 @@
               </w:rPr>
               <w:t>byfield</w:t>
             </w:r>
+            <w:proofErr w:type="spellEnd"/>
           </w:p>
         </w:tc>
         <w:tc>
@@ -13288,6 +13628,7 @@
                 <w:lang w:eastAsia="en-NZ"/>
               </w:rPr>
             </w:pPr>
+            <w:proofErr w:type="spellStart"/>
             <w:r>
               <w:rPr>
                 <w:rFonts w:ascii="Calibri" w:eastAsia="Times New Roman" w:hAnsi="Calibri" w:cs="Calibri"/>
@@ -13297,6 +13638,7 @@
               </w:rPr>
               <w:t>byfield</w:t>
             </w:r>
+            <w:proofErr w:type="spellEnd"/>
           </w:p>
         </w:tc>
         <w:tc>
@@ -13543,6 +13885,7 @@
                 <w:lang w:eastAsia="en-NZ"/>
               </w:rPr>
             </w:pPr>
+            <w:proofErr w:type="spellStart"/>
             <w:r>
               <w:rPr>
                 <w:rFonts w:ascii="Calibri" w:eastAsia="Times New Roman" w:hAnsi="Calibri" w:cs="Calibri"/>
@@ -13552,6 +13895,7 @@
               </w:rPr>
               <w:t>byfield</w:t>
             </w:r>
+            <w:proofErr w:type="spellEnd"/>
           </w:p>
         </w:tc>
         <w:tc>
@@ -13798,6 +14142,7 @@
                 <w:lang w:eastAsia="en-NZ"/>
               </w:rPr>
             </w:pPr>
+            <w:proofErr w:type="spellStart"/>
             <w:r>
               <w:rPr>
                 <w:rFonts w:ascii="Calibri" w:eastAsia="Times New Roman" w:hAnsi="Calibri" w:cs="Calibri"/>
@@ -13807,6 +14152,7 @@
               </w:rPr>
               <w:t>byfield</w:t>
             </w:r>
+            <w:proofErr w:type="spellEnd"/>
           </w:p>
         </w:tc>
         <w:tc>
@@ -14053,6 +14399,7 @@
                 <w:lang w:eastAsia="en-NZ"/>
               </w:rPr>
             </w:pPr>
+            <w:proofErr w:type="spellStart"/>
             <w:r>
               <w:rPr>
                 <w:rFonts w:ascii="Calibri" w:eastAsia="Times New Roman" w:hAnsi="Calibri" w:cs="Calibri"/>
@@ -14062,6 +14409,7 @@
               </w:rPr>
               <w:t>byfield</w:t>
             </w:r>
+            <w:proofErr w:type="spellEnd"/>
           </w:p>
         </w:tc>
         <w:tc>
@@ -14308,6 +14656,7 @@
                 <w:lang w:eastAsia="en-NZ"/>
               </w:rPr>
             </w:pPr>
+            <w:proofErr w:type="spellStart"/>
             <w:r>
               <w:rPr>
                 <w:rFonts w:ascii="Calibri" w:eastAsia="Times New Roman" w:hAnsi="Calibri" w:cs="Calibri"/>
@@ -14317,6 +14666,7 @@
               </w:rPr>
               <w:t>byfield</w:t>
             </w:r>
+            <w:proofErr w:type="spellEnd"/>
           </w:p>
         </w:tc>
         <w:tc>
@@ -14563,6 +14913,7 @@
                 <w:lang w:eastAsia="en-NZ"/>
               </w:rPr>
             </w:pPr>
+            <w:proofErr w:type="spellStart"/>
             <w:r>
               <w:rPr>
                 <w:rFonts w:ascii="Calibri" w:eastAsia="Times New Roman" w:hAnsi="Calibri" w:cs="Calibri"/>
@@ -14572,6 +14923,7 @@
               </w:rPr>
               <w:t>byfield</w:t>
             </w:r>
+            <w:proofErr w:type="spellEnd"/>
           </w:p>
         </w:tc>
         <w:tc>
@@ -14790,6 +15142,7 @@
                 <w:szCs w:val="20"/>
                 <w:lang w:eastAsia="en-NZ"/>
               </w:rPr>
+              <w:lastRenderedPageBreak/>
               <w:t>2021-07-09 Sensors 302-0-303 _001 CONVERTED.dat</w:t>
             </w:r>
           </w:p>
@@ -14818,6 +15171,7 @@
                 <w:lang w:eastAsia="en-NZ"/>
               </w:rPr>
             </w:pPr>
+            <w:proofErr w:type="spellStart"/>
             <w:r>
               <w:rPr>
                 <w:rFonts w:ascii="Calibri" w:eastAsia="Times New Roman" w:hAnsi="Calibri" w:cs="Calibri"/>
@@ -14827,6 +15181,7 @@
               </w:rPr>
               <w:t>byfield</w:t>
             </w:r>
+            <w:proofErr w:type="spellEnd"/>
           </w:p>
         </w:tc>
         <w:tc>
@@ -15073,6 +15428,7 @@
                 <w:lang w:eastAsia="en-NZ"/>
               </w:rPr>
             </w:pPr>
+            <w:proofErr w:type="spellStart"/>
             <w:r>
               <w:rPr>
                 <w:rFonts w:ascii="Calibri" w:eastAsia="Times New Roman" w:hAnsi="Calibri" w:cs="Calibri"/>
@@ -15082,6 +15438,7 @@
               </w:rPr>
               <w:t>byfield</w:t>
             </w:r>
+            <w:proofErr w:type="spellEnd"/>
           </w:p>
         </w:tc>
         <w:tc>
@@ -15328,6 +15685,7 @@
                 <w:lang w:eastAsia="en-NZ"/>
               </w:rPr>
             </w:pPr>
+            <w:proofErr w:type="spellStart"/>
             <w:r>
               <w:rPr>
                 <w:rFonts w:ascii="Calibri" w:eastAsia="Times New Roman" w:hAnsi="Calibri" w:cs="Calibri"/>
@@ -15337,6 +15695,7 @@
               </w:rPr>
               <w:t>byfield</w:t>
             </w:r>
+            <w:proofErr w:type="spellEnd"/>
           </w:p>
         </w:tc>
         <w:tc>
@@ -15583,6 +15942,7 @@
                 <w:lang w:eastAsia="en-NZ"/>
               </w:rPr>
             </w:pPr>
+            <w:proofErr w:type="spellStart"/>
             <w:r>
               <w:rPr>
                 <w:rFonts w:ascii="Calibri" w:eastAsia="Times New Roman" w:hAnsi="Calibri" w:cs="Calibri"/>
@@ -15592,6 +15952,7 @@
               </w:rPr>
               <w:t>byfield</w:t>
             </w:r>
+            <w:proofErr w:type="spellEnd"/>
           </w:p>
         </w:tc>
         <w:tc>
@@ -15838,6 +16199,7 @@
                 <w:lang w:eastAsia="en-NZ"/>
               </w:rPr>
             </w:pPr>
+            <w:proofErr w:type="spellStart"/>
             <w:r>
               <w:rPr>
                 <w:rFonts w:ascii="Calibri" w:eastAsia="Times New Roman" w:hAnsi="Calibri" w:cs="Calibri"/>
@@ -15847,6 +16209,7 @@
               </w:rPr>
               <w:t>byfield</w:t>
             </w:r>
+            <w:proofErr w:type="spellEnd"/>
           </w:p>
         </w:tc>
         <w:tc>
@@ -16093,6 +16456,7 @@
                 <w:lang w:eastAsia="en-NZ"/>
               </w:rPr>
             </w:pPr>
+            <w:proofErr w:type="spellStart"/>
             <w:r>
               <w:rPr>
                 <w:rFonts w:ascii="Calibri" w:eastAsia="Times New Roman" w:hAnsi="Calibri" w:cs="Calibri"/>
@@ -16102,6 +16466,7 @@
               </w:rPr>
               <w:t>byfield</w:t>
             </w:r>
+            <w:proofErr w:type="spellEnd"/>
           </w:p>
         </w:tc>
         <w:tc>
@@ -16348,6 +16713,7 @@
                 <w:lang w:eastAsia="en-NZ"/>
               </w:rPr>
             </w:pPr>
+            <w:proofErr w:type="spellStart"/>
             <w:r>
               <w:rPr>
                 <w:rFonts w:ascii="Calibri" w:eastAsia="Times New Roman" w:hAnsi="Calibri" w:cs="Calibri"/>
@@ -16357,6 +16723,7 @@
               </w:rPr>
               <w:t>byfield</w:t>
             </w:r>
+            <w:proofErr w:type="spellEnd"/>
           </w:p>
         </w:tc>
         <w:tc>
@@ -16603,6 +16970,7 @@
                 <w:lang w:eastAsia="en-NZ"/>
               </w:rPr>
             </w:pPr>
+            <w:proofErr w:type="spellStart"/>
             <w:r>
               <w:rPr>
                 <w:rFonts w:ascii="Calibri" w:eastAsia="Times New Roman" w:hAnsi="Calibri" w:cs="Calibri"/>
@@ -16612,6 +16980,7 @@
               </w:rPr>
               <w:t>byfield</w:t>
             </w:r>
+            <w:proofErr w:type="spellEnd"/>
           </w:p>
         </w:tc>
         <w:tc>
@@ -16858,6 +17227,7 @@
                 <w:lang w:eastAsia="en-NZ"/>
               </w:rPr>
             </w:pPr>
+            <w:proofErr w:type="spellStart"/>
             <w:r>
               <w:rPr>
                 <w:rFonts w:ascii="Calibri" w:eastAsia="Times New Roman" w:hAnsi="Calibri" w:cs="Calibri"/>
@@ -16867,6 +17237,7 @@
               </w:rPr>
               <w:t>byfield</w:t>
             </w:r>
+            <w:proofErr w:type="spellEnd"/>
           </w:p>
         </w:tc>
         <w:tc>
@@ -17113,6 +17484,7 @@
                 <w:lang w:eastAsia="en-NZ"/>
               </w:rPr>
             </w:pPr>
+            <w:proofErr w:type="spellStart"/>
             <w:r>
               <w:rPr>
                 <w:rFonts w:ascii="Calibri" w:eastAsia="Times New Roman" w:hAnsi="Calibri" w:cs="Calibri"/>
@@ -17122,6 +17494,7 @@
               </w:rPr>
               <w:t>byfield</w:t>
             </w:r>
+            <w:proofErr w:type="spellEnd"/>
           </w:p>
         </w:tc>
         <w:tc>
@@ -17368,6 +17741,7 @@
                 <w:lang w:eastAsia="en-NZ"/>
               </w:rPr>
             </w:pPr>
+            <w:proofErr w:type="spellStart"/>
             <w:r>
               <w:rPr>
                 <w:rFonts w:ascii="Calibri" w:eastAsia="Times New Roman" w:hAnsi="Calibri" w:cs="Calibri"/>
@@ -17377,6 +17751,7 @@
               </w:rPr>
               <w:t>byfield</w:t>
             </w:r>
+            <w:proofErr w:type="spellEnd"/>
           </w:p>
         </w:tc>
         <w:tc>
@@ -17623,6 +17998,7 @@
                 <w:lang w:eastAsia="en-NZ"/>
               </w:rPr>
             </w:pPr>
+            <w:proofErr w:type="spellStart"/>
             <w:r>
               <w:rPr>
                 <w:rFonts w:ascii="Calibri" w:eastAsia="Times New Roman" w:hAnsi="Calibri" w:cs="Calibri"/>
@@ -17632,6 +18008,7 @@
               </w:rPr>
               <w:t>byfield</w:t>
             </w:r>
+            <w:proofErr w:type="spellEnd"/>
           </w:p>
         </w:tc>
         <w:tc>
@@ -17946,7 +18323,15 @@
           </w:tcPr>
           <w:p>
             <w:r>
-              <w:t>9 Febuary 2022</w:t>
+              <w:t xml:space="preserve">9 </w:t>
+            </w:r>
+            <w:proofErr w:type="spellStart"/>
+            <w:r>
+              <w:t>Febuary</w:t>
+            </w:r>
+            <w:proofErr w:type="spellEnd"/>
+            <w:r>
+              <w:t xml:space="preserve"> 2022</w:t>
             </w:r>
           </w:p>
         </w:tc>
@@ -19133,13 +19518,298 @@
 </file>
 
 <file path=customXml/item1.xml><?xml version="1.0" encoding="utf-8"?>
+<?mso-contentType ?>
+<FormTemplates xmlns="http://schemas.microsoft.com/sharepoint/v3/contenttype/forms">
+  <Display>DocumentLibraryForm</Display>
+  <Edit>DocumentLibraryForm</Edit>
+  <New>DocumentLibraryForm</New>
+</FormTemplates>
+</file>
+
+<file path=customXml/item2.xml><?xml version="1.0" encoding="utf-8"?>
 <b:Sources xmlns:b="http://schemas.openxmlformats.org/officeDocument/2006/bibliography" xmlns="http://schemas.openxmlformats.org/officeDocument/2006/bibliography" SelectedStyle="\APASixthEditionOfficeOnline.xsl" StyleName="APA" Version="6"/>
 </file>
 
+<file path=customXml/item3.xml><?xml version="1.0" encoding="utf-8"?>
+<ct:contentTypeSchema xmlns:ct="http://schemas.microsoft.com/office/2006/metadata/contentType" xmlns:ma="http://schemas.microsoft.com/office/2006/metadata/properties/metaAttributes" ct:_="" ma:_="" ma:contentTypeName="Document" ma:contentTypeID="0x010100A022865D5E36EC41BC771459BE016602" ma:contentTypeVersion="17" ma:contentTypeDescription="Create a new document." ma:contentTypeScope="" ma:versionID="5fdada6caeea2114b6059a7b8b8ca7bb">
+  <xsd:schema xmlns:xsd="http://www.w3.org/2001/XMLSchema" xmlns:xs="http://www.w3.org/2001/XMLSchema" xmlns:p="http://schemas.microsoft.com/office/2006/metadata/properties" xmlns:ns2="78177e6f-e60c-4a1f-ade0-9fce12e88bcb" xmlns:ns3="9cfab826-1cf5-423d-b1b4-afd502cd97ad" targetNamespace="http://schemas.microsoft.com/office/2006/metadata/properties" ma:root="true" ma:fieldsID="8ae7cb3202f833e480a98028ad7495f8" ns2:_="" ns3:_="">
+    <xsd:import namespace="78177e6f-e60c-4a1f-ade0-9fce12e88bcb"/>
+    <xsd:import namespace="9cfab826-1cf5-423d-b1b4-afd502cd97ad"/>
+    <xsd:element name="properties">
+      <xsd:complexType>
+        <xsd:sequence>
+          <xsd:element name="documentManagement">
+            <xsd:complexType>
+              <xsd:all>
+                <xsd:element ref="ns2:MediaServiceMetadata" minOccurs="0"/>
+                <xsd:element ref="ns2:MediaServiceFastMetadata" minOccurs="0"/>
+                <xsd:element ref="ns2:MediaServiceAutoKeyPoints" minOccurs="0"/>
+                <xsd:element ref="ns2:MediaServiceKeyPoints" minOccurs="0"/>
+                <xsd:element ref="ns2:MediaServiceAutoTags" minOccurs="0"/>
+                <xsd:element ref="ns2:MediaServiceOCR" minOccurs="0"/>
+                <xsd:element ref="ns2:MediaServiceGenerationTime" minOccurs="0"/>
+                <xsd:element ref="ns2:MediaServiceEventHashCode" minOccurs="0"/>
+                <xsd:element ref="ns3:SharedWithUsers" minOccurs="0"/>
+                <xsd:element ref="ns3:SharedWithDetails" minOccurs="0"/>
+                <xsd:element ref="ns2:MediaServiceDateTaken" minOccurs="0"/>
+                <xsd:element ref="ns2:MediaLengthInSeconds" minOccurs="0"/>
+                <xsd:element ref="ns2:MediaServiceLocation" minOccurs="0"/>
+                <xsd:element ref="ns2:lcf76f155ced4ddcb4097134ff3c332f" minOccurs="0"/>
+                <xsd:element ref="ns3:TaxCatchAll" minOccurs="0"/>
+                <xsd:element ref="ns2:MediaServiceObjectDetectorVersions" minOccurs="0"/>
+              </xsd:all>
+            </xsd:complexType>
+          </xsd:element>
+        </xsd:sequence>
+      </xsd:complexType>
+    </xsd:element>
+  </xsd:schema>
+  <xsd:schema xmlns:xsd="http://www.w3.org/2001/XMLSchema" xmlns:xs="http://www.w3.org/2001/XMLSchema" xmlns:dms="http://schemas.microsoft.com/office/2006/documentManagement/types" xmlns:pc="http://schemas.microsoft.com/office/infopath/2007/PartnerControls" targetNamespace="78177e6f-e60c-4a1f-ade0-9fce12e88bcb" elementFormDefault="qualified">
+    <xsd:import namespace="http://schemas.microsoft.com/office/2006/documentManagement/types"/>
+    <xsd:import namespace="http://schemas.microsoft.com/office/infopath/2007/PartnerControls"/>
+    <xsd:element name="MediaServiceMetadata" ma:index="8" nillable="true" ma:displayName="MediaServiceMetadata" ma:hidden="true" ma:internalName="MediaServiceMetadata" ma:readOnly="true">
+      <xsd:simpleType>
+        <xsd:restriction base="dms:Note"/>
+      </xsd:simpleType>
+    </xsd:element>
+    <xsd:element name="MediaServiceFastMetadata" ma:index="9" nillable="true" ma:displayName="MediaServiceFastMetadata" ma:hidden="true" ma:internalName="MediaServiceFastMetadata" ma:readOnly="true">
+      <xsd:simpleType>
+        <xsd:restriction base="dms:Note"/>
+      </xsd:simpleType>
+    </xsd:element>
+    <xsd:element name="MediaServiceAutoKeyPoints" ma:index="10" nillable="true" ma:displayName="MediaServiceAutoKeyPoints" ma:hidden="true" ma:internalName="MediaServiceAutoKeyPoints" ma:readOnly="true">
+      <xsd:simpleType>
+        <xsd:restriction base="dms:Note"/>
+      </xsd:simpleType>
+    </xsd:element>
+    <xsd:element name="MediaServiceKeyPoints" ma:index="11" nillable="true" ma:displayName="KeyPoints" ma:internalName="MediaServiceKeyPoints" ma:readOnly="true">
+      <xsd:simpleType>
+        <xsd:restriction base="dms:Note">
+          <xsd:maxLength value="255"/>
+        </xsd:restriction>
+      </xsd:simpleType>
+    </xsd:element>
+    <xsd:element name="MediaServiceAutoTags" ma:index="12" nillable="true" ma:displayName="Tags" ma:internalName="MediaServiceAutoTags" ma:readOnly="true">
+      <xsd:simpleType>
+        <xsd:restriction base="dms:Text"/>
+      </xsd:simpleType>
+    </xsd:element>
+    <xsd:element name="MediaServiceOCR" ma:index="13" nillable="true" ma:displayName="Extracted Text" ma:internalName="MediaServiceOCR" ma:readOnly="true">
+      <xsd:simpleType>
+        <xsd:restriction base="dms:Note">
+          <xsd:maxLength value="255"/>
+        </xsd:restriction>
+      </xsd:simpleType>
+    </xsd:element>
+    <xsd:element name="MediaServiceGenerationTime" ma:index="14" nillable="true" ma:displayName="MediaServiceGenerationTime" ma:hidden="true" ma:internalName="MediaServiceGenerationTime" ma:readOnly="true">
+      <xsd:simpleType>
+        <xsd:restriction base="dms:Text"/>
+      </xsd:simpleType>
+    </xsd:element>
+    <xsd:element name="MediaServiceEventHashCode" ma:index="15" nillable="true" ma:displayName="MediaServiceEventHashCode" ma:hidden="true" ma:internalName="MediaServiceEventHashCode" ma:readOnly="true">
+      <xsd:simpleType>
+        <xsd:restriction base="dms:Text"/>
+      </xsd:simpleType>
+    </xsd:element>
+    <xsd:element name="MediaServiceDateTaken" ma:index="18" nillable="true" ma:displayName="MediaServiceDateTaken" ma:hidden="true" ma:internalName="MediaServiceDateTaken" ma:readOnly="true">
+      <xsd:simpleType>
+        <xsd:restriction base="dms:Text"/>
+      </xsd:simpleType>
+    </xsd:element>
+    <xsd:element name="MediaLengthInSeconds" ma:index="19" nillable="true" ma:displayName="Length (seconds)" ma:internalName="MediaLengthInSeconds" ma:readOnly="true">
+      <xsd:simpleType>
+        <xsd:restriction base="dms:Unknown"/>
+      </xsd:simpleType>
+    </xsd:element>
+    <xsd:element name="MediaServiceLocation" ma:index="20" nillable="true" ma:displayName="Location" ma:internalName="MediaServiceLocation" ma:readOnly="true">
+      <xsd:simpleType>
+        <xsd:restriction base="dms:Text"/>
+      </xsd:simpleType>
+    </xsd:element>
+    <xsd:element name="lcf76f155ced4ddcb4097134ff3c332f" ma:index="22" nillable="true" ma:taxonomy="true" ma:internalName="lcf76f155ced4ddcb4097134ff3c332f" ma:taxonomyFieldName="MediaServiceImageTags" ma:displayName="Image Tags" ma:readOnly="false" ma:fieldId="{5cf76f15-5ced-4ddc-b409-7134ff3c332f}" ma:taxonomyMulti="true" ma:sspId="537fece0-7c67-4b6d-b059-36af53aee6fc" ma:termSetId="09814cd3-568e-fe90-9814-8d621ff8fb84" ma:anchorId="fba54fb3-c3e1-fe81-a776-ca4b69148c4d" ma:open="true" ma:isKeyword="false">
+      <xsd:complexType>
+        <xsd:sequence>
+          <xsd:element ref="pc:Terms" minOccurs="0" maxOccurs="1"/>
+        </xsd:sequence>
+      </xsd:complexType>
+    </xsd:element>
+    <xsd:element name="MediaServiceObjectDetectorVersions" ma:index="24" nillable="true" ma:displayName="MediaServiceObjectDetectorVersions" ma:description="" ma:hidden="true" ma:indexed="true" ma:internalName="MediaServiceObjectDetectorVersions" ma:readOnly="true">
+      <xsd:simpleType>
+        <xsd:restriction base="dms:Text"/>
+      </xsd:simpleType>
+    </xsd:element>
+  </xsd:schema>
+  <xsd:schema xmlns:xsd="http://www.w3.org/2001/XMLSchema" xmlns:xs="http://www.w3.org/2001/XMLSchema" xmlns:dms="http://schemas.microsoft.com/office/2006/documentManagement/types" xmlns:pc="http://schemas.microsoft.com/office/infopath/2007/PartnerControls" targetNamespace="9cfab826-1cf5-423d-b1b4-afd502cd97ad" elementFormDefault="qualified">
+    <xsd:import namespace="http://schemas.microsoft.com/office/2006/documentManagement/types"/>
+    <xsd:import namespace="http://schemas.microsoft.com/office/infopath/2007/PartnerControls"/>
+    <xsd:element name="SharedWithUsers" ma:index="16" nillable="true" ma:displayName="Shared With" ma:internalName="SharedWithUsers" ma:readOnly="true">
+      <xsd:complexType>
+        <xsd:complexContent>
+          <xsd:extension base="dms:UserMulti">
+            <xsd:sequence>
+              <xsd:element name="UserInfo" minOccurs="0" maxOccurs="unbounded">
+                <xsd:complexType>
+                  <xsd:sequence>
+                    <xsd:element name="DisplayName" type="xsd:string" minOccurs="0"/>
+                    <xsd:element name="AccountId" type="dms:UserId" minOccurs="0" nillable="true"/>
+                    <xsd:element name="AccountType" type="xsd:string" minOccurs="0"/>
+                  </xsd:sequence>
+                </xsd:complexType>
+              </xsd:element>
+            </xsd:sequence>
+          </xsd:extension>
+        </xsd:complexContent>
+      </xsd:complexType>
+    </xsd:element>
+    <xsd:element name="SharedWithDetails" ma:index="17" nillable="true" ma:displayName="Shared With Details" ma:internalName="SharedWithDetails" ma:readOnly="true">
+      <xsd:simpleType>
+        <xsd:restriction base="dms:Note">
+          <xsd:maxLength value="255"/>
+        </xsd:restriction>
+      </xsd:simpleType>
+    </xsd:element>
+    <xsd:element name="TaxCatchAll" ma:index="23" nillable="true" ma:displayName="Taxonomy Catch All Column" ma:hidden="true" ma:list="{a9801d4a-08fb-4064-94bd-87f4ae52f3e3}" ma:internalName="TaxCatchAll" ma:showField="CatchAllData" ma:web="9cfab826-1cf5-423d-b1b4-afd502cd97ad">
+      <xsd:complexType>
+        <xsd:complexContent>
+          <xsd:extension base="dms:MultiChoiceLookup">
+            <xsd:sequence>
+              <xsd:element name="Value" type="dms:Lookup" maxOccurs="unbounded" minOccurs="0" nillable="true"/>
+            </xsd:sequence>
+          </xsd:extension>
+        </xsd:complexContent>
+      </xsd:complexType>
+    </xsd:element>
+  </xsd:schema>
+  <xsd:schema xmlns="http://schemas.openxmlformats.org/package/2006/metadata/core-properties" xmlns:xsd="http://www.w3.org/2001/XMLSchema" xmlns:xsi="http://www.w3.org/2001/XMLSchema-instance" xmlns:dc="http://purl.org/dc/elements/1.1/" xmlns:dcterms="http://purl.org/dc/terms/" xmlns:odoc="http://schemas.microsoft.com/internal/obd" targetNamespace="http://schemas.openxmlformats.org/package/2006/metadata/core-properties" elementFormDefault="qualified" attributeFormDefault="unqualified" blockDefault="#all">
+    <xsd:import namespace="http://purl.org/dc/elements/1.1/" schemaLocation="http://dublincore.org/schemas/xmls/qdc/2003/04/02/dc.xsd"/>
+    <xsd:import namespace="http://purl.org/dc/terms/" schemaLocation="http://dublincore.org/schemas/xmls/qdc/2003/04/02/dcterms.xsd"/>
+    <xsd:element name="coreProperties" type="CT_coreProperties"/>
+    <xsd:complexType name="CT_coreProperties">
+      <xsd:all>
+        <xsd:element ref="dc:creator" minOccurs="0" maxOccurs="1"/>
+        <xsd:element ref="dcterms:created" minOccurs="0" maxOccurs="1"/>
+        <xsd:element ref="dc:identifier" minOccurs="0" maxOccurs="1"/>
+        <xsd:element name="contentType" minOccurs="0" maxOccurs="1" type="xsd:string" ma:index="0" ma:displayName="Content Type"/>
+        <xsd:element ref="dc:title" minOccurs="0" maxOccurs="1" ma:index="4" ma:displayName="Title"/>
+        <xsd:element ref="dc:subject" minOccurs="0" maxOccurs="1"/>
+        <xsd:element ref="dc:description" minOccurs="0" maxOccurs="1"/>
+        <xsd:element name="keywords" minOccurs="0" maxOccurs="1" type="xsd:string"/>
+        <xsd:element ref="dc:language" minOccurs="0" maxOccurs="1"/>
+        <xsd:element name="category" minOccurs="0" maxOccurs="1" type="xsd:string"/>
+        <xsd:element name="version" minOccurs="0" maxOccurs="1" type="xsd:string"/>
+        <xsd:element name="revision" minOccurs="0" maxOccurs="1" type="xsd:string">
+          <xsd:annotation>
+            <xsd:documentation>
+                        This value indicates the number of saves or revisions. The application is responsible for updating this value after each revision.
+                    </xsd:documentation>
+          </xsd:annotation>
+        </xsd:element>
+        <xsd:element name="lastModifiedBy" minOccurs="0" maxOccurs="1" type="xsd:string"/>
+        <xsd:element ref="dcterms:modified" minOccurs="0" maxOccurs="1"/>
+        <xsd:element name="contentStatus" minOccurs="0" maxOccurs="1" type="xsd:string"/>
+      </xsd:all>
+    </xsd:complexType>
+  </xsd:schema>
+  <xs:schema xmlns:pc="http://schemas.microsoft.com/office/infopath/2007/PartnerControls" xmlns:xs="http://www.w3.org/2001/XMLSchema" targetNamespace="http://schemas.microsoft.com/office/infopath/2007/PartnerControls" elementFormDefault="qualified" attributeFormDefault="unqualified">
+    <xs:element name="Person">
+      <xs:complexType>
+        <xs:sequence>
+          <xs:element ref="pc:DisplayName" minOccurs="0"/>
+          <xs:element ref="pc:AccountId" minOccurs="0"/>
+          <xs:element ref="pc:AccountType" minOccurs="0"/>
+        </xs:sequence>
+      </xs:complexType>
+    </xs:element>
+    <xs:element name="DisplayName" type="xs:string"/>
+    <xs:element name="AccountId" type="xs:string"/>
+    <xs:element name="AccountType" type="xs:string"/>
+    <xs:element name="BDCAssociatedEntity">
+      <xs:complexType>
+        <xs:sequence>
+          <xs:element ref="pc:BDCEntity" minOccurs="0" maxOccurs="unbounded"/>
+        </xs:sequence>
+        <xs:attribute ref="pc:EntityNamespace"/>
+        <xs:attribute ref="pc:EntityName"/>
+        <xs:attribute ref="pc:SystemInstanceName"/>
+        <xs:attribute ref="pc:AssociationName"/>
+      </xs:complexType>
+    </xs:element>
+    <xs:attribute name="EntityNamespace" type="xs:string"/>
+    <xs:attribute name="EntityName" type="xs:string"/>
+    <xs:attribute name="SystemInstanceName" type="xs:string"/>
+    <xs:attribute name="AssociationName" type="xs:string"/>
+    <xs:element name="BDCEntity">
+      <xs:complexType>
+        <xs:sequence>
+          <xs:element ref="pc:EntityDisplayName" minOccurs="0"/>
+          <xs:element ref="pc:EntityInstanceReference" minOccurs="0"/>
+          <xs:element ref="pc:EntityId1" minOccurs="0"/>
+          <xs:element ref="pc:EntityId2" minOccurs="0"/>
+          <xs:element ref="pc:EntityId3" minOccurs="0"/>
+          <xs:element ref="pc:EntityId4" minOccurs="0"/>
+          <xs:element ref="pc:EntityId5" minOccurs="0"/>
+        </xs:sequence>
+      </xs:complexType>
+    </xs:element>
+    <xs:element name="EntityDisplayName" type="xs:string"/>
+    <xs:element name="EntityInstanceReference" type="xs:string"/>
+    <xs:element name="EntityId1" type="xs:string"/>
+    <xs:element name="EntityId2" type="xs:string"/>
+    <xs:element name="EntityId3" type="xs:string"/>
+    <xs:element name="EntityId4" type="xs:string"/>
+    <xs:element name="EntityId5" type="xs:string"/>
+    <xs:element name="Terms">
+      <xs:complexType>
+        <xs:sequence>
+          <xs:element ref="pc:TermInfo" minOccurs="0" maxOccurs="unbounded"/>
+        </xs:sequence>
+      </xs:complexType>
+    </xs:element>
+    <xs:element name="TermInfo">
+      <xs:complexType>
+        <xs:sequence>
+          <xs:element ref="pc:TermName" minOccurs="0"/>
+          <xs:element ref="pc:TermId" minOccurs="0"/>
+        </xs:sequence>
+      </xs:complexType>
+    </xs:element>
+    <xs:element name="TermName" type="xs:string"/>
+    <xs:element name="TermId" type="xs:string"/>
+  </xs:schema>
+</ct:contentTypeSchema>
+</file>
+
 <file path=customXml/itemProps1.xml><?xml version="1.0" encoding="utf-8"?>
+<ds:datastoreItem xmlns:ds="http://schemas.openxmlformats.org/officeDocument/2006/customXml" ds:itemID="{674FE4BE-B401-4A6B-A51E-0297EA97CD9E}">
+  <ds:schemaRefs>
+    <ds:schemaRef ds:uri="http://schemas.microsoft.com/sharepoint/v3/contenttype/forms"/>
+  </ds:schemaRefs>
+</ds:datastoreItem>
+</file>
+
+<file path=customXml/itemProps2.xml><?xml version="1.0" encoding="utf-8"?>
 <ds:datastoreItem xmlns:ds="http://schemas.openxmlformats.org/officeDocument/2006/customXml" ds:itemID="{026EB406-4B62-4AA1-8AF0-B64DD611819E}">
   <ds:schemaRefs>
     <ds:schemaRef ds:uri="http://schemas.openxmlformats.org/officeDocument/2006/bibliography"/>
   </ds:schemaRefs>
 </ds:datastoreItem>
+</file>
+
+<file path=customXml/itemProps3.xml><?xml version="1.0" encoding="utf-8"?>
+<ds:datastoreItem xmlns:ds="http://schemas.openxmlformats.org/officeDocument/2006/customXml" ds:itemID="{D84A52D2-FE8C-4126-B67A-D1CD9DF679F0}">
+  <ds:schemaRefs>
+    <ds:schemaRef ds:uri="http://schemas.microsoft.com/office/2006/metadata/contentType"/>
+    <ds:schemaRef ds:uri="http://schemas.microsoft.com/office/2006/metadata/properties/metaAttributes"/>
+    <ds:schemaRef ds:uri="http://www.w3.org/2001/XMLSchema"/>
+    <ds:schemaRef ds:uri="http://schemas.microsoft.com/office/2006/metadata/properties"/>
+    <ds:schemaRef ds:uri="78177e6f-e60c-4a1f-ade0-9fce12e88bcb"/>
+    <ds:schemaRef ds:uri="9cfab826-1cf5-423d-b1b4-afd502cd97ad"/>
+    <ds:schemaRef ds:uri="http://schemas.microsoft.com/office/2006/documentManagement/types"/>
+    <ds:schemaRef ds:uri="http://schemas.microsoft.com/office/infopath/2007/PartnerControls"/>
+    <ds:schemaRef ds:uri="http://schemas.openxmlformats.org/package/2006/metadata/core-properties"/>
+    <ds:schemaRef ds:uri="http://purl.org/dc/elements/1.1/"/>
+    <ds:schemaRef ds:uri="http://purl.org/dc/terms/"/>
+    <ds:schemaRef ds:uri="http://schemas.microsoft.com/internal/obd"/>
+  </ds:schemaRefs>
+</ds:datastoreItem>
 </file>
</xml_diff>